<commit_message>
add the sdk of EasyLink v plus
</commit_message>
<xml_diff>
--- a/EasyLink/EasyLink_sdk.docx
+++ b/EasyLink/EasyLink_sdk.docx
@@ -6,74 +6,81 @@
       <w:pPr>
         <w:jc w:val="center"/>
         <w:rPr>
+          <w:rFonts w:ascii="微软雅黑" w:eastAsia="微软雅黑" w:hAnsi="微软雅黑"/>
+          <w:b/>
+          <w:sz w:val="52"/>
+          <w:szCs w:val="52"/>
+        </w:rPr>
+      </w:pPr>
+    </w:p>
+    <w:p>
+      <w:pPr>
+        <w:jc w:val="center"/>
+        <w:rPr>
+          <w:rFonts w:ascii="微软雅黑" w:eastAsia="微软雅黑" w:hAnsi="微软雅黑"/>
+          <w:b/>
+          <w:sz w:val="52"/>
+          <w:szCs w:val="52"/>
+        </w:rPr>
+      </w:pPr>
+      <w:r>
+        <w:rPr>
           <w:rFonts w:ascii="微软雅黑" w:eastAsia="微软雅黑" w:hAnsi="微软雅黑" w:hint="eastAsia"/>
           <w:b/>
           <w:sz w:val="52"/>
           <w:szCs w:val="52"/>
         </w:rPr>
-      </w:pPr>
+        <w:t>EasyLink接口规范</w:t>
+      </w:r>
+    </w:p>
+    <w:p>
+      <w:pPr>
+        <w:rPr>
+          <w:rFonts w:ascii="微软雅黑" w:eastAsia="微软雅黑" w:hAnsi="微软雅黑"/>
+        </w:rPr>
+      </w:pPr>
+      <w:r>
+        <w:rPr>
+          <w:rFonts w:ascii="微软雅黑" w:eastAsia="微软雅黑" w:hAnsi="微软雅黑" w:hint="eastAsia"/>
+        </w:rPr>
+        <w:t> </w:t>
+      </w:r>
     </w:p>
     <w:p>
       <w:pPr>
         <w:jc w:val="center"/>
         <w:rPr>
+          <w:rFonts w:ascii="微软雅黑" w:eastAsia="微软雅黑" w:hAnsi="微软雅黑" w:cs="Times New Roman"/>
+        </w:rPr>
+      </w:pPr>
+      <w:r>
+        <w:rPr>
+          <w:rFonts w:ascii="微软雅黑" w:eastAsia="微软雅黑" w:hAnsi="微软雅黑" w:cs="Times New Roman" w:hint="eastAsia"/>
+          <w:color w:val="000000"/>
+        </w:rPr>
+        <w:t>[V</w:t>
+      </w:r>
+      <w:r>
+        <w:rPr>
           <w:rFonts w:ascii="微软雅黑" w:eastAsia="微软雅黑" w:hAnsi="微软雅黑" w:hint="eastAsia"/>
-          <w:b/>
-          <w:sz w:val="52"/>
-          <w:szCs w:val="52"/>
-        </w:rPr>
-      </w:pPr>
-      <w:r>
-        <w:rPr>
-          <w:rFonts w:ascii="微软雅黑" w:eastAsia="微软雅黑" w:hAnsi="微软雅黑" w:hint="eastAsia"/>
-          <w:b/>
-          <w:sz w:val="52"/>
-          <w:szCs w:val="52"/>
-        </w:rPr>
-        <w:t>EasyLink接口规范</w:t>
-      </w:r>
-    </w:p>
-    <w:p>
-      <w:pPr>
-        <w:rPr>
-          <w:rFonts w:ascii="微软雅黑" w:eastAsia="微软雅黑" w:hAnsi="微软雅黑" w:hint="eastAsia"/>
-        </w:rPr>
-      </w:pPr>
-      <w:r>
-        <w:rPr>
-          <w:rFonts w:ascii="微软雅黑" w:eastAsia="微软雅黑" w:hAnsi="微软雅黑" w:hint="eastAsia"/>
-        </w:rPr>
-        <w:t> </w:t>
-      </w:r>
-    </w:p>
-    <w:p>
-      <w:pPr>
-        <w:jc w:val="center"/>
+          <w:color w:val="000000"/>
+        </w:rPr>
+        <w:t>3</w:t>
+      </w:r>
+      <w:r>
+        <w:rPr>
+          <w:rFonts w:ascii="微软雅黑" w:eastAsia="微软雅黑" w:hAnsi="微软雅黑" w:cs="Times New Roman" w:hint="eastAsia"/>
+          <w:color w:val="000000"/>
+        </w:rPr>
+        <w:t>.0 版本号]</w:t>
+      </w:r>
+    </w:p>
+    <w:p>
+      <w:pPr>
         <w:rPr>
           <w:rFonts w:ascii="微软雅黑" w:eastAsia="微软雅黑" w:hAnsi="微软雅黑" w:cs="Times New Roman"/>
         </w:rPr>
       </w:pPr>
-      <w:r>
-        <w:rPr>
-          <w:rFonts w:ascii="微软雅黑" w:eastAsia="微软雅黑" w:hAnsi="微软雅黑" w:cs="Times New Roman" w:hint="eastAsia"/>
-          <w:color w:val="000000"/>
-        </w:rPr>
-        <w:t>[V</w:t>
-      </w:r>
-      <w:r>
-        <w:rPr>
-          <w:rFonts w:ascii="微软雅黑" w:eastAsia="微软雅黑" w:hAnsi="微软雅黑" w:hint="eastAsia"/>
-          <w:color w:val="000000"/>
-        </w:rPr>
-        <w:t>3</w:t>
-      </w:r>
-      <w:r>
-        <w:rPr>
-          <w:rFonts w:ascii="微软雅黑" w:eastAsia="微软雅黑" w:hAnsi="微软雅黑" w:cs="Times New Roman" w:hint="eastAsia"/>
-          <w:color w:val="000000"/>
-        </w:rPr>
-        <w:t>.0 版本号]</w:t>
-      </w:r>
     </w:p>
     <w:p>
       <w:pPr>
@@ -85,35 +92,28 @@
     <w:p>
       <w:pPr>
         <w:rPr>
-          <w:rFonts w:ascii="微软雅黑" w:eastAsia="微软雅黑" w:hAnsi="微软雅黑" w:cs="Times New Roman"/>
-        </w:rPr>
-      </w:pPr>
-    </w:p>
-    <w:p>
-      <w:pPr>
-        <w:rPr>
-          <w:rFonts w:ascii="微软雅黑" w:eastAsia="微软雅黑" w:hAnsi="微软雅黑" w:hint="eastAsia"/>
-        </w:rPr>
-      </w:pPr>
-    </w:p>
-    <w:p>
-      <w:pPr>
-        <w:rPr>
-          <w:rFonts w:ascii="微软雅黑" w:eastAsia="微软雅黑" w:hAnsi="微软雅黑" w:hint="eastAsia"/>
-        </w:rPr>
-      </w:pPr>
-    </w:p>
-    <w:p>
-      <w:pPr>
-        <w:rPr>
-          <w:rFonts w:ascii="微软雅黑" w:eastAsia="微软雅黑" w:hAnsi="微软雅黑" w:hint="eastAsia"/>
-        </w:rPr>
-      </w:pPr>
-    </w:p>
-    <w:p>
-      <w:pPr>
-        <w:rPr>
-          <w:rFonts w:ascii="微软雅黑" w:eastAsia="微软雅黑" w:hAnsi="微软雅黑" w:hint="eastAsia"/>
+          <w:rFonts w:ascii="微软雅黑" w:eastAsia="微软雅黑" w:hAnsi="微软雅黑"/>
+        </w:rPr>
+      </w:pPr>
+    </w:p>
+    <w:p>
+      <w:pPr>
+        <w:rPr>
+          <w:rFonts w:ascii="微软雅黑" w:eastAsia="微软雅黑" w:hAnsi="微软雅黑"/>
+        </w:rPr>
+      </w:pPr>
+    </w:p>
+    <w:p>
+      <w:pPr>
+        <w:rPr>
+          <w:rFonts w:ascii="微软雅黑" w:eastAsia="微软雅黑" w:hAnsi="微软雅黑"/>
+        </w:rPr>
+      </w:pPr>
+    </w:p>
+    <w:p>
+      <w:pPr>
+        <w:rPr>
+          <w:rFonts w:ascii="微软雅黑" w:eastAsia="微软雅黑" w:hAnsi="微软雅黑"/>
         </w:rPr>
       </w:pPr>
     </w:p>
@@ -235,37 +235,68 @@
     <w:p>
       <w:pPr>
         <w:rPr>
+          <w:rFonts w:ascii="微软雅黑" w:eastAsia="微软雅黑" w:hAnsi="微软雅黑"/>
+        </w:rPr>
+      </w:pPr>
+    </w:p>
+    <w:p>
+      <w:pPr>
+        <w:rPr>
+          <w:rFonts w:ascii="微软雅黑" w:eastAsia="微软雅黑" w:hAnsi="微软雅黑"/>
+        </w:rPr>
+      </w:pPr>
+    </w:p>
+    <w:p>
+      <w:pPr>
+        <w:rPr>
           <w:rFonts w:ascii="微软雅黑" w:eastAsia="微软雅黑" w:hAnsi="微软雅黑" w:cs="Times New Roman"/>
         </w:rPr>
       </w:pPr>
     </w:p>
     <w:p>
       <w:pPr>
+        <w:jc w:val="center"/>
+        <w:rPr>
+          <w:rFonts w:ascii="微软雅黑" w:eastAsia="微软雅黑" w:hAnsi="微软雅黑" w:cs="Times New Roman"/>
+        </w:rPr>
+      </w:pPr>
+      <w:r>
+        <w:rPr>
+          <w:rFonts w:ascii="微软雅黑" w:eastAsia="微软雅黑" w:hAnsi="微软雅黑"/>
+        </w:rPr>
+        <w:t>2015年</w:t>
+      </w:r>
+      <w:r>
         <w:rPr>
           <w:rFonts w:ascii="微软雅黑" w:eastAsia="微软雅黑" w:hAnsi="微软雅黑" w:hint="eastAsia"/>
         </w:rPr>
-      </w:pPr>
-    </w:p>
-    <w:p>
-      <w:pPr>
-        <w:rPr>
-          <w:rFonts w:ascii="微软雅黑" w:eastAsia="微软雅黑" w:hAnsi="微软雅黑" w:cs="Times New Roman"/>
-        </w:rPr>
-      </w:pPr>
-    </w:p>
-    <w:p>
-      <w:pPr>
-        <w:jc w:val="center"/>
-        <w:rPr>
-          <w:rFonts w:ascii="微软雅黑" w:eastAsia="微软雅黑" w:hAnsi="微软雅黑" w:cs="Times New Roman"/>
-        </w:rPr>
-      </w:pPr>
+        <w:t>06</w:t>
+      </w:r>
       <w:r>
         <w:rPr>
           <w:rFonts w:ascii="微软雅黑" w:eastAsia="微软雅黑" w:hAnsi="微软雅黑"/>
         </w:rPr>
-        <w:t>2015年5月15日</w:t>
-      </w:r>
+        <w:t>月</w:t>
+      </w:r>
+      <w:r>
+        <w:rPr>
+          <w:rFonts w:ascii="微软雅黑" w:eastAsia="微软雅黑" w:hAnsi="微软雅黑" w:hint="eastAsia"/>
+        </w:rPr>
+        <w:t>29</w:t>
+      </w:r>
+      <w:r>
+        <w:rPr>
+          <w:rFonts w:ascii="微软雅黑" w:eastAsia="微软雅黑" w:hAnsi="微软雅黑"/>
+        </w:rPr>
+        <w:t>日</w:t>
+      </w:r>
+    </w:p>
+    <w:p>
+      <w:pPr>
+        <w:rPr>
+          <w:rFonts w:ascii="微软雅黑" w:eastAsia="微软雅黑" w:hAnsi="微软雅黑"/>
+        </w:rPr>
+      </w:pPr>
     </w:p>
     <w:p>
       <w:pPr>
@@ -278,32 +309,17 @@
     </w:p>
     <w:p>
       <w:pPr>
-        <w:rPr>
-          <w:rFonts w:ascii="微软雅黑" w:eastAsia="微软雅黑" w:hAnsi="微软雅黑" w:hint="eastAsia"/>
-        </w:rPr>
-      </w:pPr>
-    </w:p>
-    <w:p>
-      <w:pPr>
-        <w:widowControl/>
-        <w:jc w:val="left"/>
-        <w:rPr>
-          <w:rFonts w:ascii="微软雅黑" w:eastAsia="微软雅黑" w:hAnsi="微软雅黑" w:hint="eastAsia"/>
-        </w:rPr>
-      </w:pPr>
-    </w:p>
-    <w:p>
-      <w:pPr>
         <w:widowControl/>
         <w:jc w:val="center"/>
         <w:rPr>
+          <w:rFonts w:ascii="微软雅黑" w:eastAsia="微软雅黑" w:hAnsi="微软雅黑"/>
+        </w:rPr>
+      </w:pPr>
+      <w:r>
+        <w:rPr>
           <w:rFonts w:ascii="微软雅黑" w:eastAsia="微软雅黑" w:hAnsi="微软雅黑" w:hint="eastAsia"/>
         </w:rPr>
-      </w:pPr>
-      <w:r>
-        <w:rPr>
-          <w:rFonts w:ascii="微软雅黑" w:eastAsia="微软雅黑" w:hAnsi="微软雅黑" w:hint="eastAsia"/>
-        </w:rPr>
+        <w:lastRenderedPageBreak/>
         <w:t>目录</w:t>
       </w:r>
     </w:p>
@@ -350,7 +366,7 @@
         </w:rPr>
         <w:fldChar w:fldCharType="separate"/>
       </w:r>
-      <w:hyperlink w:anchor="_Toc419481231" w:history="1">
+      <w:hyperlink w:anchor="_Toc423343837" w:history="1">
         <w:r>
           <w:rPr>
             <w:rStyle w:val="a5"/>
@@ -393,7 +409,7 @@
             <w:noProof/>
             <w:webHidden/>
           </w:rPr>
-          <w:instrText xml:space="preserve"> PAGEREF _Toc419481231 \h </w:instrText>
+          <w:instrText xml:space="preserve"> PAGEREF _Toc423343837 \h </w:instrText>
         </w:r>
         <w:r>
           <w:rPr>
@@ -437,7 +453,7 @@
           <w:sz w:val="21"/>
         </w:rPr>
       </w:pPr>
-      <w:hyperlink w:anchor="_Toc419481232" w:history="1">
+      <w:hyperlink w:anchor="_Toc423343838" w:history="1">
         <w:r>
           <w:rPr>
             <w:rStyle w:val="a5"/>
@@ -457,17 +473,10 @@
         <w:r>
           <w:rPr>
             <w:rStyle w:val="a5"/>
-            <w:rFonts w:ascii="微软雅黑" w:hAnsi="微软雅黑"/>
-            <w:noProof/>
-          </w:rPr>
-          <w:t>&lt;</w:t>
-        </w:r>
-        <w:r>
-          <w:rPr>
-            <w:rStyle w:val="a5"/>
-            <w:noProof/>
-          </w:rPr>
-          <w:t>transmitSettings</w:t>
+            <w:rFonts w:ascii="微软雅黑" w:hAnsi="微软雅黑" w:hint="eastAsia"/>
+            <w:noProof/>
+          </w:rPr>
+          <w:t>获取</w:t>
         </w:r>
         <w:r>
           <w:rPr>
@@ -475,6 +484,22 @@
             <w:rFonts w:ascii="微软雅黑" w:hAnsi="微软雅黑"/>
             <w:noProof/>
           </w:rPr>
+          <w:t>SSID &lt;</w:t>
+        </w:r>
+        <w:r>
+          <w:rPr>
+            <w:rStyle w:val="a5"/>
+            <w:rFonts w:ascii="Consolas" w:hAnsi="Consolas" w:cs="Consolas"/>
+            <w:noProof/>
+          </w:rPr>
+          <w:t xml:space="preserve"> getCurrentSSID</w:t>
+        </w:r>
+        <w:r>
+          <w:rPr>
+            <w:rStyle w:val="a5"/>
+            <w:rFonts w:ascii="微软雅黑" w:hAnsi="微软雅黑"/>
+            <w:noProof/>
+          </w:rPr>
           <w:t>&gt;</w:t>
         </w:r>
         <w:r>
@@ -496,7 +521,7 @@
             <w:noProof/>
             <w:webHidden/>
           </w:rPr>
-          <w:instrText xml:space="preserve"> PAGEREF _Toc419481232 \h </w:instrText>
+          <w:instrText xml:space="preserve"> PAGEREF _Toc423343838 \h </w:instrText>
         </w:r>
         <w:r>
           <w:rPr>
@@ -540,7 +565,7 @@
           <w:sz w:val="21"/>
         </w:rPr>
       </w:pPr>
-      <w:hyperlink w:anchor="_Toc419481233" w:history="1">
+      <w:hyperlink w:anchor="_Toc423343839" w:history="1">
         <w:r>
           <w:rPr>
             <w:rStyle w:val="a5"/>
@@ -583,7 +608,7 @@
             <w:noProof/>
             <w:webHidden/>
           </w:rPr>
-          <w:instrText xml:space="preserve"> PAGEREF _Toc419481233 \h </w:instrText>
+          <w:instrText xml:space="preserve"> PAGEREF _Toc423343839 \h </w:instrText>
         </w:r>
         <w:r>
           <w:rPr>
@@ -627,7 +652,7 @@
           <w:sz w:val="21"/>
         </w:rPr>
       </w:pPr>
-      <w:hyperlink w:anchor="_Toc419481234" w:history="1">
+      <w:hyperlink w:anchor="_Toc423343840" w:history="1">
         <w:r>
           <w:rPr>
             <w:rStyle w:val="a5"/>
@@ -649,7 +674,7 @@
             <w:rFonts w:hint="eastAsia"/>
             <w:noProof/>
           </w:rPr>
-          <w:t>接口调用</w:t>
+          <w:t>接口</w:t>
         </w:r>
         <w:r>
           <w:rPr>
@@ -670,7 +695,7 @@
             <w:noProof/>
             <w:webHidden/>
           </w:rPr>
-          <w:instrText xml:space="preserve"> PAGEREF _Toc419481234 \h </w:instrText>
+          <w:instrText xml:space="preserve"> PAGEREF _Toc423343840 \h </w:instrText>
         </w:r>
         <w:r>
           <w:rPr>
@@ -703,9 +728,9 @@
     </w:p>
     <w:p>
       <w:pPr>
-        <w:pStyle w:val="10"/>
+        <w:pStyle w:val="30"/>
         <w:tabs>
-          <w:tab w:val="left" w:pos="440"/>
+          <w:tab w:val="left" w:pos="1260"/>
           <w:tab w:val="right" w:leader="dot" w:pos="8296"/>
         </w:tabs>
         <w:rPr>
@@ -714,13 +739,13 @@
           <w:sz w:val="21"/>
         </w:rPr>
       </w:pPr>
-      <w:hyperlink w:anchor="_Toc419481235" w:history="1">
+      <w:hyperlink w:anchor="_Toc423343841" w:history="1">
         <w:r>
           <w:rPr>
             <w:rStyle w:val="a5"/>
             <w:noProof/>
           </w:rPr>
-          <w:t>2.</w:t>
+          <w:t>1.1.3.</w:t>
         </w:r>
         <w:r>
           <w:rPr>
@@ -733,9 +758,201 @@
         <w:r>
           <w:rPr>
             <w:rStyle w:val="a5"/>
-            <w:noProof/>
-          </w:rPr>
-          <w:t>EasyLink</w:t>
+            <w:rFonts w:hint="eastAsia"/>
+            <w:noProof/>
+          </w:rPr>
+          <w:t>调用方式</w:t>
+        </w:r>
+        <w:r>
+          <w:rPr>
+            <w:noProof/>
+            <w:webHidden/>
+          </w:rPr>
+          <w:tab/>
+        </w:r>
+        <w:r>
+          <w:rPr>
+            <w:noProof/>
+            <w:webHidden/>
+          </w:rPr>
+          <w:fldChar w:fldCharType="begin"/>
+        </w:r>
+        <w:r>
+          <w:rPr>
+            <w:noProof/>
+            <w:webHidden/>
+          </w:rPr>
+          <w:instrText xml:space="preserve"> PAGEREF _Toc423343841 \h </w:instrText>
+        </w:r>
+        <w:r>
+          <w:rPr>
+            <w:noProof/>
+            <w:webHidden/>
+          </w:rPr>
+        </w:r>
+        <w:r>
+          <w:rPr>
+            <w:noProof/>
+            <w:webHidden/>
+          </w:rPr>
+          <w:fldChar w:fldCharType="separate"/>
+        </w:r>
+        <w:r>
+          <w:rPr>
+            <w:noProof/>
+            <w:webHidden/>
+          </w:rPr>
+          <w:t>3</w:t>
+        </w:r>
+        <w:r>
+          <w:rPr>
+            <w:noProof/>
+            <w:webHidden/>
+          </w:rPr>
+          <w:fldChar w:fldCharType="end"/>
+        </w:r>
+      </w:hyperlink>
+    </w:p>
+    <w:p>
+      <w:pPr>
+        <w:pStyle w:val="20"/>
+        <w:tabs>
+          <w:tab w:val="left" w:pos="840"/>
+          <w:tab w:val="right" w:leader="dot" w:pos="8296"/>
+        </w:tabs>
+        <w:rPr>
+          <w:noProof/>
+          <w:kern w:val="2"/>
+          <w:sz w:val="21"/>
+        </w:rPr>
+      </w:pPr>
+      <w:hyperlink w:anchor="_Toc423343842" w:history="1">
+        <w:r>
+          <w:rPr>
+            <w:rStyle w:val="a5"/>
+            <w:rFonts w:ascii="微软雅黑" w:hAnsi="微软雅黑"/>
+            <w:noProof/>
+          </w:rPr>
+          <w:t>1.2.</w:t>
+        </w:r>
+        <w:r>
+          <w:rPr>
+            <w:noProof/>
+            <w:kern w:val="2"/>
+            <w:sz w:val="21"/>
+          </w:rPr>
+          <w:tab/>
+        </w:r>
+        <w:r>
+          <w:rPr>
+            <w:rStyle w:val="a5"/>
+            <w:rFonts w:ascii="微软雅黑" w:hAnsi="微软雅黑" w:hint="eastAsia"/>
+            <w:noProof/>
+          </w:rPr>
+          <w:t>开启</w:t>
+        </w:r>
+        <w:r>
+          <w:rPr>
+            <w:rStyle w:val="a5"/>
+            <w:rFonts w:ascii="微软雅黑" w:hAnsi="微软雅黑"/>
+            <w:noProof/>
+          </w:rPr>
+          <w:t>FTC &lt;</w:t>
+        </w:r>
+        <w:r>
+          <w:rPr>
+            <w:rStyle w:val="a5"/>
+            <w:rFonts w:ascii="Consolas" w:hAnsi="Consolas" w:cs="Consolas"/>
+            <w:noProof/>
+          </w:rPr>
+          <w:t xml:space="preserve"> startFTC</w:t>
+        </w:r>
+        <w:r>
+          <w:rPr>
+            <w:rStyle w:val="a5"/>
+            <w:rFonts w:ascii="微软雅黑" w:hAnsi="微软雅黑"/>
+            <w:noProof/>
+          </w:rPr>
+          <w:t xml:space="preserve"> &gt;</w:t>
+        </w:r>
+        <w:r>
+          <w:rPr>
+            <w:noProof/>
+            <w:webHidden/>
+          </w:rPr>
+          <w:tab/>
+        </w:r>
+        <w:r>
+          <w:rPr>
+            <w:noProof/>
+            <w:webHidden/>
+          </w:rPr>
+          <w:fldChar w:fldCharType="begin"/>
+        </w:r>
+        <w:r>
+          <w:rPr>
+            <w:noProof/>
+            <w:webHidden/>
+          </w:rPr>
+          <w:instrText xml:space="preserve"> PAGEREF _Toc423343842 \h </w:instrText>
+        </w:r>
+        <w:r>
+          <w:rPr>
+            <w:noProof/>
+            <w:webHidden/>
+          </w:rPr>
+        </w:r>
+        <w:r>
+          <w:rPr>
+            <w:noProof/>
+            <w:webHidden/>
+          </w:rPr>
+          <w:fldChar w:fldCharType="separate"/>
+        </w:r>
+        <w:r>
+          <w:rPr>
+            <w:noProof/>
+            <w:webHidden/>
+          </w:rPr>
+          <w:t>3</w:t>
+        </w:r>
+        <w:r>
+          <w:rPr>
+            <w:noProof/>
+            <w:webHidden/>
+          </w:rPr>
+          <w:fldChar w:fldCharType="end"/>
+        </w:r>
+      </w:hyperlink>
+    </w:p>
+    <w:p>
+      <w:pPr>
+        <w:pStyle w:val="30"/>
+        <w:tabs>
+          <w:tab w:val="left" w:pos="1260"/>
+          <w:tab w:val="right" w:leader="dot" w:pos="8296"/>
+        </w:tabs>
+        <w:rPr>
+          <w:noProof/>
+          <w:kern w:val="2"/>
+          <w:sz w:val="21"/>
+        </w:rPr>
+      </w:pPr>
+      <w:hyperlink w:anchor="_Toc423343843" w:history="1">
+        <w:r>
+          <w:rPr>
+            <w:rStyle w:val="a5"/>
+            <w:noProof/>
+          </w:rPr>
+          <w:t>1.2.1.</w:t>
+        </w:r>
+        <w:r>
+          <w:rPr>
+            <w:noProof/>
+            <w:kern w:val="2"/>
+            <w:sz w:val="21"/>
+          </w:rPr>
+          <w:tab/>
         </w:r>
         <w:r>
           <w:rPr>
@@ -743,7 +960,7 @@
             <w:rFonts w:hint="eastAsia"/>
             <w:noProof/>
           </w:rPr>
-          <w:t>流程</w:t>
+          <w:t>接口描述</w:t>
         </w:r>
         <w:r>
           <w:rPr>
@@ -764,7 +981,7 @@
             <w:noProof/>
             <w:webHidden/>
           </w:rPr>
-          <w:instrText xml:space="preserve"> PAGEREF _Toc419481235 \h </w:instrText>
+          <w:instrText xml:space="preserve"> PAGEREF _Toc423343843 \h </w:instrText>
         </w:r>
         <w:r>
           <w:rPr>
@@ -784,7 +1001,927 @@
             <w:noProof/>
             <w:webHidden/>
           </w:rPr>
+          <w:t>3</w:t>
+        </w:r>
+        <w:r>
+          <w:rPr>
+            <w:noProof/>
+            <w:webHidden/>
+          </w:rPr>
+          <w:fldChar w:fldCharType="end"/>
+        </w:r>
+      </w:hyperlink>
+    </w:p>
+    <w:p>
+      <w:pPr>
+        <w:pStyle w:val="30"/>
+        <w:tabs>
+          <w:tab w:val="left" w:pos="1260"/>
+          <w:tab w:val="right" w:leader="dot" w:pos="8296"/>
+        </w:tabs>
+        <w:rPr>
+          <w:noProof/>
+          <w:kern w:val="2"/>
+          <w:sz w:val="21"/>
+        </w:rPr>
+      </w:pPr>
+      <w:hyperlink w:anchor="_Toc423343844" w:history="1">
+        <w:r>
+          <w:rPr>
+            <w:rStyle w:val="a5"/>
+            <w:noProof/>
+          </w:rPr>
+          <w:t>1.2.2.</w:t>
+        </w:r>
+        <w:r>
+          <w:rPr>
+            <w:noProof/>
+            <w:kern w:val="2"/>
+            <w:sz w:val="21"/>
+          </w:rPr>
+          <w:tab/>
+        </w:r>
+        <w:r>
+          <w:rPr>
+            <w:rStyle w:val="a5"/>
+            <w:rFonts w:hint="eastAsia"/>
+            <w:noProof/>
+          </w:rPr>
+          <w:t>接口</w:t>
+        </w:r>
+        <w:r>
+          <w:rPr>
+            <w:noProof/>
+            <w:webHidden/>
+          </w:rPr>
+          <w:tab/>
+        </w:r>
+        <w:r>
+          <w:rPr>
+            <w:noProof/>
+            <w:webHidden/>
+          </w:rPr>
+          <w:fldChar w:fldCharType="begin"/>
+        </w:r>
+        <w:r>
+          <w:rPr>
+            <w:noProof/>
+            <w:webHidden/>
+          </w:rPr>
+          <w:instrText xml:space="preserve"> PAGEREF _Toc423343844 \h </w:instrText>
+        </w:r>
+        <w:r>
+          <w:rPr>
+            <w:noProof/>
+            <w:webHidden/>
+          </w:rPr>
+        </w:r>
+        <w:r>
+          <w:rPr>
+            <w:noProof/>
+            <w:webHidden/>
+          </w:rPr>
+          <w:fldChar w:fldCharType="separate"/>
+        </w:r>
+        <w:r>
+          <w:rPr>
+            <w:noProof/>
+            <w:webHidden/>
+          </w:rPr>
           <w:t>4</w:t>
+        </w:r>
+        <w:r>
+          <w:rPr>
+            <w:noProof/>
+            <w:webHidden/>
+          </w:rPr>
+          <w:fldChar w:fldCharType="end"/>
+        </w:r>
+      </w:hyperlink>
+    </w:p>
+    <w:p>
+      <w:pPr>
+        <w:pStyle w:val="30"/>
+        <w:tabs>
+          <w:tab w:val="left" w:pos="1260"/>
+          <w:tab w:val="right" w:leader="dot" w:pos="8296"/>
+        </w:tabs>
+        <w:rPr>
+          <w:noProof/>
+          <w:kern w:val="2"/>
+          <w:sz w:val="21"/>
+        </w:rPr>
+      </w:pPr>
+      <w:hyperlink w:anchor="_Toc423343845" w:history="1">
+        <w:r>
+          <w:rPr>
+            <w:rStyle w:val="a5"/>
+            <w:noProof/>
+          </w:rPr>
+          <w:t>1.2.3.</w:t>
+        </w:r>
+        <w:r>
+          <w:rPr>
+            <w:noProof/>
+            <w:kern w:val="2"/>
+            <w:sz w:val="21"/>
+          </w:rPr>
+          <w:tab/>
+        </w:r>
+        <w:r>
+          <w:rPr>
+            <w:rStyle w:val="a5"/>
+            <w:rFonts w:hint="eastAsia"/>
+            <w:noProof/>
+          </w:rPr>
+          <w:t>调用方式</w:t>
+        </w:r>
+        <w:r>
+          <w:rPr>
+            <w:noProof/>
+            <w:webHidden/>
+          </w:rPr>
+          <w:tab/>
+        </w:r>
+        <w:r>
+          <w:rPr>
+            <w:noProof/>
+            <w:webHidden/>
+          </w:rPr>
+          <w:fldChar w:fldCharType="begin"/>
+        </w:r>
+        <w:r>
+          <w:rPr>
+            <w:noProof/>
+            <w:webHidden/>
+          </w:rPr>
+          <w:instrText xml:space="preserve"> PAGEREF _Toc423343845 \h </w:instrText>
+        </w:r>
+        <w:r>
+          <w:rPr>
+            <w:noProof/>
+            <w:webHidden/>
+          </w:rPr>
+        </w:r>
+        <w:r>
+          <w:rPr>
+            <w:noProof/>
+            <w:webHidden/>
+          </w:rPr>
+          <w:fldChar w:fldCharType="separate"/>
+        </w:r>
+        <w:r>
+          <w:rPr>
+            <w:noProof/>
+            <w:webHidden/>
+          </w:rPr>
+          <w:t>4</w:t>
+        </w:r>
+        <w:r>
+          <w:rPr>
+            <w:noProof/>
+            <w:webHidden/>
+          </w:rPr>
+          <w:fldChar w:fldCharType="end"/>
+        </w:r>
+      </w:hyperlink>
+    </w:p>
+    <w:p>
+      <w:pPr>
+        <w:pStyle w:val="20"/>
+        <w:tabs>
+          <w:tab w:val="left" w:pos="840"/>
+          <w:tab w:val="right" w:leader="dot" w:pos="8296"/>
+        </w:tabs>
+        <w:rPr>
+          <w:noProof/>
+          <w:kern w:val="2"/>
+          <w:sz w:val="21"/>
+        </w:rPr>
+      </w:pPr>
+      <w:hyperlink w:anchor="_Toc423343846" w:history="1">
+        <w:r>
+          <w:rPr>
+            <w:rStyle w:val="a5"/>
+            <w:rFonts w:ascii="微软雅黑" w:hAnsi="微软雅黑"/>
+            <w:noProof/>
+          </w:rPr>
+          <w:t>1.3.</w:t>
+        </w:r>
+        <w:r>
+          <w:rPr>
+            <w:noProof/>
+            <w:kern w:val="2"/>
+            <w:sz w:val="21"/>
+          </w:rPr>
+          <w:tab/>
+        </w:r>
+        <w:r>
+          <w:rPr>
+            <w:rStyle w:val="a5"/>
+            <w:rFonts w:ascii="微软雅黑" w:hAnsi="微软雅黑" w:hint="eastAsia"/>
+            <w:noProof/>
+          </w:rPr>
+          <w:t>关闭</w:t>
+        </w:r>
+        <w:r>
+          <w:rPr>
+            <w:rStyle w:val="a5"/>
+            <w:rFonts w:ascii="微软雅黑" w:hAnsi="微软雅黑"/>
+            <w:noProof/>
+          </w:rPr>
+          <w:t>EasyLink &lt;</w:t>
+        </w:r>
+        <w:r>
+          <w:rPr>
+            <w:rStyle w:val="a5"/>
+            <w:rFonts w:ascii="Consolas" w:hAnsi="Consolas" w:cs="Consolas"/>
+            <w:noProof/>
+          </w:rPr>
+          <w:t xml:space="preserve"> stopEasyLink</w:t>
+        </w:r>
+        <w:r>
+          <w:rPr>
+            <w:rStyle w:val="a5"/>
+            <w:rFonts w:ascii="微软雅黑" w:hAnsi="微软雅黑"/>
+            <w:noProof/>
+          </w:rPr>
+          <w:t>&gt;</w:t>
+        </w:r>
+        <w:r>
+          <w:rPr>
+            <w:noProof/>
+            <w:webHidden/>
+          </w:rPr>
+          <w:tab/>
+        </w:r>
+        <w:r>
+          <w:rPr>
+            <w:noProof/>
+            <w:webHidden/>
+          </w:rPr>
+          <w:fldChar w:fldCharType="begin"/>
+        </w:r>
+        <w:r>
+          <w:rPr>
+            <w:noProof/>
+            <w:webHidden/>
+          </w:rPr>
+          <w:instrText xml:space="preserve"> PAGEREF _Toc423343846 \h </w:instrText>
+        </w:r>
+        <w:r>
+          <w:rPr>
+            <w:noProof/>
+            <w:webHidden/>
+          </w:rPr>
+        </w:r>
+        <w:r>
+          <w:rPr>
+            <w:noProof/>
+            <w:webHidden/>
+          </w:rPr>
+          <w:fldChar w:fldCharType="separate"/>
+        </w:r>
+        <w:r>
+          <w:rPr>
+            <w:noProof/>
+            <w:webHidden/>
+          </w:rPr>
+          <w:t>5</w:t>
+        </w:r>
+        <w:r>
+          <w:rPr>
+            <w:noProof/>
+            <w:webHidden/>
+          </w:rPr>
+          <w:fldChar w:fldCharType="end"/>
+        </w:r>
+      </w:hyperlink>
+    </w:p>
+    <w:p>
+      <w:pPr>
+        <w:pStyle w:val="30"/>
+        <w:tabs>
+          <w:tab w:val="left" w:pos="1260"/>
+          <w:tab w:val="right" w:leader="dot" w:pos="8296"/>
+        </w:tabs>
+        <w:rPr>
+          <w:noProof/>
+          <w:kern w:val="2"/>
+          <w:sz w:val="21"/>
+        </w:rPr>
+      </w:pPr>
+      <w:hyperlink w:anchor="_Toc423343847" w:history="1">
+        <w:r>
+          <w:rPr>
+            <w:rStyle w:val="a5"/>
+            <w:noProof/>
+          </w:rPr>
+          <w:t>1.3.1.</w:t>
+        </w:r>
+        <w:r>
+          <w:rPr>
+            <w:noProof/>
+            <w:kern w:val="2"/>
+            <w:sz w:val="21"/>
+          </w:rPr>
+          <w:tab/>
+        </w:r>
+        <w:r>
+          <w:rPr>
+            <w:rStyle w:val="a5"/>
+            <w:rFonts w:hint="eastAsia"/>
+            <w:noProof/>
+          </w:rPr>
+          <w:t>接口描述</w:t>
+        </w:r>
+        <w:r>
+          <w:rPr>
+            <w:noProof/>
+            <w:webHidden/>
+          </w:rPr>
+          <w:tab/>
+        </w:r>
+        <w:r>
+          <w:rPr>
+            <w:noProof/>
+            <w:webHidden/>
+          </w:rPr>
+          <w:fldChar w:fldCharType="begin"/>
+        </w:r>
+        <w:r>
+          <w:rPr>
+            <w:noProof/>
+            <w:webHidden/>
+          </w:rPr>
+          <w:instrText xml:space="preserve"> PAGEREF _Toc423343847 \h </w:instrText>
+        </w:r>
+        <w:r>
+          <w:rPr>
+            <w:noProof/>
+            <w:webHidden/>
+          </w:rPr>
+        </w:r>
+        <w:r>
+          <w:rPr>
+            <w:noProof/>
+            <w:webHidden/>
+          </w:rPr>
+          <w:fldChar w:fldCharType="separate"/>
+        </w:r>
+        <w:r>
+          <w:rPr>
+            <w:noProof/>
+            <w:webHidden/>
+          </w:rPr>
+          <w:t>5</w:t>
+        </w:r>
+        <w:r>
+          <w:rPr>
+            <w:noProof/>
+            <w:webHidden/>
+          </w:rPr>
+          <w:fldChar w:fldCharType="end"/>
+        </w:r>
+      </w:hyperlink>
+    </w:p>
+    <w:p>
+      <w:pPr>
+        <w:pStyle w:val="30"/>
+        <w:tabs>
+          <w:tab w:val="left" w:pos="1260"/>
+          <w:tab w:val="right" w:leader="dot" w:pos="8296"/>
+        </w:tabs>
+        <w:rPr>
+          <w:noProof/>
+          <w:kern w:val="2"/>
+          <w:sz w:val="21"/>
+        </w:rPr>
+      </w:pPr>
+      <w:hyperlink w:anchor="_Toc423343848" w:history="1">
+        <w:r>
+          <w:rPr>
+            <w:rStyle w:val="a5"/>
+            <w:noProof/>
+          </w:rPr>
+          <w:t>1.3.2.</w:t>
+        </w:r>
+        <w:r>
+          <w:rPr>
+            <w:noProof/>
+            <w:kern w:val="2"/>
+            <w:sz w:val="21"/>
+          </w:rPr>
+          <w:tab/>
+        </w:r>
+        <w:r>
+          <w:rPr>
+            <w:rStyle w:val="a5"/>
+            <w:rFonts w:hint="eastAsia"/>
+            <w:noProof/>
+          </w:rPr>
+          <w:t>接口</w:t>
+        </w:r>
+        <w:r>
+          <w:rPr>
+            <w:noProof/>
+            <w:webHidden/>
+          </w:rPr>
+          <w:tab/>
+        </w:r>
+        <w:r>
+          <w:rPr>
+            <w:noProof/>
+            <w:webHidden/>
+          </w:rPr>
+          <w:fldChar w:fldCharType="begin"/>
+        </w:r>
+        <w:r>
+          <w:rPr>
+            <w:noProof/>
+            <w:webHidden/>
+          </w:rPr>
+          <w:instrText xml:space="preserve"> PAGEREF _Toc423343848 \h </w:instrText>
+        </w:r>
+        <w:r>
+          <w:rPr>
+            <w:noProof/>
+            <w:webHidden/>
+          </w:rPr>
+        </w:r>
+        <w:r>
+          <w:rPr>
+            <w:noProof/>
+            <w:webHidden/>
+          </w:rPr>
+          <w:fldChar w:fldCharType="separate"/>
+        </w:r>
+        <w:r>
+          <w:rPr>
+            <w:noProof/>
+            <w:webHidden/>
+          </w:rPr>
+          <w:t>5</w:t>
+        </w:r>
+        <w:r>
+          <w:rPr>
+            <w:noProof/>
+            <w:webHidden/>
+          </w:rPr>
+          <w:fldChar w:fldCharType="end"/>
+        </w:r>
+      </w:hyperlink>
+    </w:p>
+    <w:p>
+      <w:pPr>
+        <w:pStyle w:val="30"/>
+        <w:tabs>
+          <w:tab w:val="left" w:pos="1260"/>
+          <w:tab w:val="right" w:leader="dot" w:pos="8296"/>
+        </w:tabs>
+        <w:rPr>
+          <w:noProof/>
+          <w:kern w:val="2"/>
+          <w:sz w:val="21"/>
+        </w:rPr>
+      </w:pPr>
+      <w:hyperlink w:anchor="_Toc423343849" w:history="1">
+        <w:r>
+          <w:rPr>
+            <w:rStyle w:val="a5"/>
+            <w:noProof/>
+          </w:rPr>
+          <w:t>1.3.3.</w:t>
+        </w:r>
+        <w:r>
+          <w:rPr>
+            <w:noProof/>
+            <w:kern w:val="2"/>
+            <w:sz w:val="21"/>
+          </w:rPr>
+          <w:tab/>
+        </w:r>
+        <w:r>
+          <w:rPr>
+            <w:rStyle w:val="a5"/>
+            <w:rFonts w:hint="eastAsia"/>
+            <w:noProof/>
+          </w:rPr>
+          <w:t>调用方式</w:t>
+        </w:r>
+        <w:r>
+          <w:rPr>
+            <w:noProof/>
+            <w:webHidden/>
+          </w:rPr>
+          <w:tab/>
+        </w:r>
+        <w:r>
+          <w:rPr>
+            <w:noProof/>
+            <w:webHidden/>
+          </w:rPr>
+          <w:fldChar w:fldCharType="begin"/>
+        </w:r>
+        <w:r>
+          <w:rPr>
+            <w:noProof/>
+            <w:webHidden/>
+          </w:rPr>
+          <w:instrText xml:space="preserve"> PAGEREF _Toc423343849 \h </w:instrText>
+        </w:r>
+        <w:r>
+          <w:rPr>
+            <w:noProof/>
+            <w:webHidden/>
+          </w:rPr>
+        </w:r>
+        <w:r>
+          <w:rPr>
+            <w:noProof/>
+            <w:webHidden/>
+          </w:rPr>
+          <w:fldChar w:fldCharType="separate"/>
+        </w:r>
+        <w:r>
+          <w:rPr>
+            <w:noProof/>
+            <w:webHidden/>
+          </w:rPr>
+          <w:t>5</w:t>
+        </w:r>
+        <w:r>
+          <w:rPr>
+            <w:noProof/>
+            <w:webHidden/>
+          </w:rPr>
+          <w:fldChar w:fldCharType="end"/>
+        </w:r>
+      </w:hyperlink>
+    </w:p>
+    <w:p>
+      <w:pPr>
+        <w:pStyle w:val="20"/>
+        <w:tabs>
+          <w:tab w:val="left" w:pos="840"/>
+          <w:tab w:val="right" w:leader="dot" w:pos="8296"/>
+        </w:tabs>
+        <w:rPr>
+          <w:noProof/>
+          <w:kern w:val="2"/>
+          <w:sz w:val="21"/>
+        </w:rPr>
+      </w:pPr>
+      <w:hyperlink w:anchor="_Toc423343850" w:history="1">
+        <w:r>
+          <w:rPr>
+            <w:rStyle w:val="a5"/>
+            <w:rFonts w:ascii="微软雅黑" w:hAnsi="微软雅黑"/>
+            <w:noProof/>
+          </w:rPr>
+          <w:t>1.4.</w:t>
+        </w:r>
+        <w:r>
+          <w:rPr>
+            <w:noProof/>
+            <w:kern w:val="2"/>
+            <w:sz w:val="21"/>
+          </w:rPr>
+          <w:tab/>
+        </w:r>
+        <w:r>
+          <w:rPr>
+            <w:rStyle w:val="a5"/>
+            <w:rFonts w:ascii="微软雅黑" w:hAnsi="微软雅黑" w:hint="eastAsia"/>
+            <w:noProof/>
+          </w:rPr>
+          <w:t>关闭</w:t>
+        </w:r>
+        <w:r>
+          <w:rPr>
+            <w:rStyle w:val="a5"/>
+            <w:rFonts w:ascii="微软雅黑" w:hAnsi="微软雅黑"/>
+            <w:noProof/>
+          </w:rPr>
+          <w:t>FTC &lt;</w:t>
+        </w:r>
+        <w:r>
+          <w:rPr>
+            <w:rStyle w:val="a5"/>
+            <w:rFonts w:ascii="Consolas" w:hAnsi="Consolas" w:cs="Consolas"/>
+            <w:noProof/>
+          </w:rPr>
+          <w:t xml:space="preserve"> stopFTC</w:t>
+        </w:r>
+        <w:r>
+          <w:rPr>
+            <w:rStyle w:val="a5"/>
+            <w:rFonts w:ascii="微软雅黑" w:hAnsi="微软雅黑"/>
+            <w:noProof/>
+          </w:rPr>
+          <w:t xml:space="preserve"> &gt;</w:t>
+        </w:r>
+        <w:r>
+          <w:rPr>
+            <w:noProof/>
+            <w:webHidden/>
+          </w:rPr>
+          <w:tab/>
+        </w:r>
+        <w:r>
+          <w:rPr>
+            <w:noProof/>
+            <w:webHidden/>
+          </w:rPr>
+          <w:fldChar w:fldCharType="begin"/>
+        </w:r>
+        <w:r>
+          <w:rPr>
+            <w:noProof/>
+            <w:webHidden/>
+          </w:rPr>
+          <w:instrText xml:space="preserve"> PAGEREF _Toc423343850 \h </w:instrText>
+        </w:r>
+        <w:r>
+          <w:rPr>
+            <w:noProof/>
+            <w:webHidden/>
+          </w:rPr>
+        </w:r>
+        <w:r>
+          <w:rPr>
+            <w:noProof/>
+            <w:webHidden/>
+          </w:rPr>
+          <w:fldChar w:fldCharType="separate"/>
+        </w:r>
+        <w:r>
+          <w:rPr>
+            <w:noProof/>
+            <w:webHidden/>
+          </w:rPr>
+          <w:t>5</w:t>
+        </w:r>
+        <w:r>
+          <w:rPr>
+            <w:noProof/>
+            <w:webHidden/>
+          </w:rPr>
+          <w:fldChar w:fldCharType="end"/>
+        </w:r>
+      </w:hyperlink>
+    </w:p>
+    <w:p>
+      <w:pPr>
+        <w:pStyle w:val="30"/>
+        <w:tabs>
+          <w:tab w:val="left" w:pos="1260"/>
+          <w:tab w:val="right" w:leader="dot" w:pos="8296"/>
+        </w:tabs>
+        <w:rPr>
+          <w:noProof/>
+          <w:kern w:val="2"/>
+          <w:sz w:val="21"/>
+        </w:rPr>
+      </w:pPr>
+      <w:hyperlink w:anchor="_Toc423343851" w:history="1">
+        <w:r>
+          <w:rPr>
+            <w:rStyle w:val="a5"/>
+            <w:noProof/>
+          </w:rPr>
+          <w:t>1.4.1.</w:t>
+        </w:r>
+        <w:r>
+          <w:rPr>
+            <w:noProof/>
+            <w:kern w:val="2"/>
+            <w:sz w:val="21"/>
+          </w:rPr>
+          <w:tab/>
+        </w:r>
+        <w:r>
+          <w:rPr>
+            <w:rStyle w:val="a5"/>
+            <w:rFonts w:hint="eastAsia"/>
+            <w:noProof/>
+          </w:rPr>
+          <w:t>接口描述</w:t>
+        </w:r>
+        <w:r>
+          <w:rPr>
+            <w:noProof/>
+            <w:webHidden/>
+          </w:rPr>
+          <w:tab/>
+        </w:r>
+        <w:r>
+          <w:rPr>
+            <w:noProof/>
+            <w:webHidden/>
+          </w:rPr>
+          <w:fldChar w:fldCharType="begin"/>
+        </w:r>
+        <w:r>
+          <w:rPr>
+            <w:noProof/>
+            <w:webHidden/>
+          </w:rPr>
+          <w:instrText xml:space="preserve"> PAGEREF _Toc423343851 \h </w:instrText>
+        </w:r>
+        <w:r>
+          <w:rPr>
+            <w:noProof/>
+            <w:webHidden/>
+          </w:rPr>
+        </w:r>
+        <w:r>
+          <w:rPr>
+            <w:noProof/>
+            <w:webHidden/>
+          </w:rPr>
+          <w:fldChar w:fldCharType="separate"/>
+        </w:r>
+        <w:r>
+          <w:rPr>
+            <w:noProof/>
+            <w:webHidden/>
+          </w:rPr>
+          <w:t>5</w:t>
+        </w:r>
+        <w:r>
+          <w:rPr>
+            <w:noProof/>
+            <w:webHidden/>
+          </w:rPr>
+          <w:fldChar w:fldCharType="end"/>
+        </w:r>
+      </w:hyperlink>
+    </w:p>
+    <w:p>
+      <w:pPr>
+        <w:pStyle w:val="30"/>
+        <w:tabs>
+          <w:tab w:val="left" w:pos="1260"/>
+          <w:tab w:val="right" w:leader="dot" w:pos="8296"/>
+        </w:tabs>
+        <w:rPr>
+          <w:noProof/>
+          <w:kern w:val="2"/>
+          <w:sz w:val="21"/>
+        </w:rPr>
+      </w:pPr>
+      <w:hyperlink w:anchor="_Toc423343852" w:history="1">
+        <w:r>
+          <w:rPr>
+            <w:rStyle w:val="a5"/>
+            <w:noProof/>
+          </w:rPr>
+          <w:t>1.4.2.</w:t>
+        </w:r>
+        <w:r>
+          <w:rPr>
+            <w:noProof/>
+            <w:kern w:val="2"/>
+            <w:sz w:val="21"/>
+          </w:rPr>
+          <w:tab/>
+        </w:r>
+        <w:r>
+          <w:rPr>
+            <w:rStyle w:val="a5"/>
+            <w:rFonts w:hint="eastAsia"/>
+            <w:noProof/>
+          </w:rPr>
+          <w:t>接口</w:t>
+        </w:r>
+        <w:r>
+          <w:rPr>
+            <w:noProof/>
+            <w:webHidden/>
+          </w:rPr>
+          <w:tab/>
+        </w:r>
+        <w:r>
+          <w:rPr>
+            <w:noProof/>
+            <w:webHidden/>
+          </w:rPr>
+          <w:fldChar w:fldCharType="begin"/>
+        </w:r>
+        <w:r>
+          <w:rPr>
+            <w:noProof/>
+            <w:webHidden/>
+          </w:rPr>
+          <w:instrText xml:space="preserve"> PAGEREF _Toc423343852 \h </w:instrText>
+        </w:r>
+        <w:r>
+          <w:rPr>
+            <w:noProof/>
+            <w:webHidden/>
+          </w:rPr>
+        </w:r>
+        <w:r>
+          <w:rPr>
+            <w:noProof/>
+            <w:webHidden/>
+          </w:rPr>
+          <w:fldChar w:fldCharType="separate"/>
+        </w:r>
+        <w:r>
+          <w:rPr>
+            <w:noProof/>
+            <w:webHidden/>
+          </w:rPr>
+          <w:t>5</w:t>
+        </w:r>
+        <w:r>
+          <w:rPr>
+            <w:noProof/>
+            <w:webHidden/>
+          </w:rPr>
+          <w:fldChar w:fldCharType="end"/>
+        </w:r>
+      </w:hyperlink>
+    </w:p>
+    <w:p>
+      <w:pPr>
+        <w:pStyle w:val="30"/>
+        <w:tabs>
+          <w:tab w:val="left" w:pos="1260"/>
+          <w:tab w:val="right" w:leader="dot" w:pos="8296"/>
+        </w:tabs>
+        <w:rPr>
+          <w:noProof/>
+          <w:kern w:val="2"/>
+          <w:sz w:val="21"/>
+        </w:rPr>
+      </w:pPr>
+      <w:hyperlink w:anchor="_Toc423343853" w:history="1">
+        <w:r>
+          <w:rPr>
+            <w:rStyle w:val="a5"/>
+            <w:noProof/>
+          </w:rPr>
+          <w:t>1.4.3.</w:t>
+        </w:r>
+        <w:r>
+          <w:rPr>
+            <w:noProof/>
+            <w:kern w:val="2"/>
+            <w:sz w:val="21"/>
+          </w:rPr>
+          <w:tab/>
+        </w:r>
+        <w:r>
+          <w:rPr>
+            <w:rStyle w:val="a5"/>
+            <w:rFonts w:hint="eastAsia"/>
+            <w:noProof/>
+          </w:rPr>
+          <w:t>调用方式</w:t>
+        </w:r>
+        <w:r>
+          <w:rPr>
+            <w:noProof/>
+            <w:webHidden/>
+          </w:rPr>
+          <w:tab/>
+        </w:r>
+        <w:r>
+          <w:rPr>
+            <w:noProof/>
+            <w:webHidden/>
+          </w:rPr>
+          <w:fldChar w:fldCharType="begin"/>
+        </w:r>
+        <w:r>
+          <w:rPr>
+            <w:noProof/>
+            <w:webHidden/>
+          </w:rPr>
+          <w:instrText xml:space="preserve"> PAGEREF _Toc423343853 \h </w:instrText>
+        </w:r>
+        <w:r>
+          <w:rPr>
+            <w:noProof/>
+            <w:webHidden/>
+          </w:rPr>
+        </w:r>
+        <w:r>
+          <w:rPr>
+            <w:noProof/>
+            <w:webHidden/>
+          </w:rPr>
+          <w:fldChar w:fldCharType="separate"/>
+        </w:r>
+        <w:r>
+          <w:rPr>
+            <w:noProof/>
+            <w:webHidden/>
+          </w:rPr>
+          <w:t>5</w:t>
         </w:r>
         <w:r>
           <w:rPr>
@@ -800,24 +1937,15 @@
         <w:widowControl/>
         <w:jc w:val="left"/>
         <w:rPr>
-          <w:rFonts w:ascii="微软雅黑" w:eastAsia="微软雅黑" w:hAnsi="微软雅黑" w:hint="eastAsia"/>
-        </w:rPr>
-      </w:pPr>
-      <w:r>
-        <w:rPr>
           <w:rFonts w:ascii="微软雅黑" w:eastAsia="微软雅黑" w:hAnsi="微软雅黑"/>
         </w:rPr>
+      </w:pPr>
+      <w:r>
+        <w:rPr>
+          <w:rFonts w:ascii="微软雅黑" w:eastAsia="微软雅黑" w:hAnsi="微软雅黑"/>
+        </w:rPr>
         <w:fldChar w:fldCharType="end"/>
       </w:r>
-    </w:p>
-    <w:p>
-      <w:pPr>
-        <w:widowControl/>
-        <w:jc w:val="left"/>
-        <w:rPr>
-          <w:rFonts w:ascii="微软雅黑" w:eastAsia="微软雅黑" w:hAnsi="微软雅黑" w:hint="eastAsia"/>
-        </w:rPr>
-      </w:pPr>
     </w:p>
     <w:p>
       <w:pPr>
@@ -842,12 +1970,83 @@
           <w:numId w:val="2"/>
         </w:numPr>
       </w:pPr>
-      <w:bookmarkStart w:id="0" w:name="_Toc419481231"/>
+      <w:bookmarkStart w:id="0" w:name="_Toc423343837"/>
       <w:r>
         <w:lastRenderedPageBreak/>
         <w:t>接口说明</w:t>
       </w:r>
       <w:bookmarkEnd w:id="0"/>
+    </w:p>
+    <w:p>
+      <w:pPr>
+        <w:ind w:firstLine="420"/>
+        <w:rPr>
+          <w:rFonts w:ascii="微软雅黑" w:eastAsia="微软雅黑" w:hAnsi="微软雅黑"/>
+        </w:rPr>
+      </w:pPr>
+      <w:r>
+        <w:rPr>
+          <w:rFonts w:ascii="微软雅黑" w:eastAsia="微软雅黑" w:hAnsi="微软雅黑" w:hint="eastAsia"/>
+        </w:rPr>
+        <w:t>首先需要导入三个包：</w:t>
+      </w:r>
+    </w:p>
+    <w:p>
+      <w:pPr>
+        <w:pStyle w:val="a6"/>
+        <w:numPr>
+          <w:ilvl w:val="0"/>
+          <w:numId w:val="5"/>
+        </w:numPr>
+        <w:ind w:firstLineChars="0"/>
+        <w:rPr>
+          <w:rFonts w:ascii="微软雅黑" w:eastAsia="微软雅黑" w:hAnsi="微软雅黑"/>
+        </w:rPr>
+      </w:pPr>
+      <w:r>
+        <w:rPr>
+          <w:rFonts w:ascii="微软雅黑" w:eastAsia="微软雅黑" w:hAnsi="微软雅黑"/>
+        </w:rPr>
+        <w:t>easylink_ftc_out.jar</w:t>
+      </w:r>
+    </w:p>
+    <w:p>
+      <w:pPr>
+        <w:pStyle w:val="a6"/>
+        <w:numPr>
+          <w:ilvl w:val="0"/>
+          <w:numId w:val="5"/>
+        </w:numPr>
+        <w:ind w:firstLineChars="0"/>
+        <w:rPr>
+          <w:rFonts w:ascii="微软雅黑" w:eastAsia="微软雅黑" w:hAnsi="微软雅黑"/>
+        </w:rPr>
+      </w:pPr>
+      <w:r>
+        <w:rPr>
+          <w:rFonts w:ascii="微软雅黑" w:eastAsia="微软雅黑" w:hAnsi="微软雅黑"/>
+        </w:rPr>
+        <w:t>jetty-8.1.15.jar</w:t>
+      </w:r>
+    </w:p>
+    <w:p>
+      <w:pPr>
+        <w:pStyle w:val="a6"/>
+        <w:numPr>
+          <w:ilvl w:val="0"/>
+          <w:numId w:val="5"/>
+        </w:numPr>
+        <w:ind w:firstLineChars="0"/>
+        <w:rPr>
+          <w:rFonts w:ascii="微软雅黑" w:eastAsia="微软雅黑" w:hAnsi="微软雅黑"/>
+        </w:rPr>
+      </w:pPr>
+      <w:r>
+        <w:rPr>
+          <w:rFonts w:ascii="微软雅黑" w:eastAsia="微软雅黑" w:hAnsi="微软雅黑"/>
+        </w:rPr>
+        <w:t>dd-plist.jar</w:t>
+      </w:r>
     </w:p>
     <w:p>
       <w:pPr>
@@ -857,21 +2056,41 @@
           <w:numId w:val="1"/>
         </w:numPr>
         <w:rPr>
+          <w:rFonts w:ascii="微软雅黑" w:hAnsi="微软雅黑"/>
+        </w:rPr>
+      </w:pPr>
+      <w:bookmarkStart w:id="1" w:name="_Toc423343838"/>
+      <w:r>
+        <w:rPr>
           <w:rFonts w:ascii="微软雅黑" w:hAnsi="微软雅黑" w:hint="eastAsia"/>
         </w:rPr>
-      </w:pPr>
-      <w:bookmarkStart w:id="1" w:name="_Toc419481232"/>
+        <w:t>获取SSID</w:t>
+      </w:r>
       <w:r>
         <w:rPr>
           <w:rFonts w:ascii="微软雅黑" w:hAnsi="微软雅黑" w:hint="eastAsia"/>
         </w:rPr>
-        <w:t>&lt;</w:t>
-      </w:r>
-      <w:r>
-        <w:rPr>
-          <w:kern w:val="0"/>
-        </w:rPr>
-        <w:t>transmitSettings</w:t>
+        <w:t> &lt;</w:t>
+      </w:r>
+      <w:r>
+        <w:rPr>
+          <w:rFonts w:ascii="Consolas" w:hAnsi="Consolas" w:cs="Consolas"/>
+          <w:color w:val="000000"/>
+          <w:kern w:val="0"/>
+          <w:sz w:val="24"/>
+          <w:szCs w:val="24"/>
+        </w:rPr>
+        <w:t xml:space="preserve"> </w:t>
+      </w:r>
+      <w:r>
+        <w:rPr>
+          <w:rFonts w:ascii="Consolas" w:hAnsi="Consolas" w:cs="Consolas"/>
+          <w:color w:val="000000"/>
+          <w:kern w:val="0"/>
+          <w:sz w:val="24"/>
+          <w:szCs w:val="24"/>
+        </w:rPr>
+        <w:t>getCurrentSSID</w:t>
       </w:r>
       <w:r>
         <w:rPr>
@@ -880,12 +2099,6 @@
         <w:t>&gt;</w:t>
       </w:r>
       <w:bookmarkEnd w:id="1"/>
-      <w:r>
-        <w:rPr>
-          <w:rFonts w:ascii="微软雅黑" w:hAnsi="微软雅黑" w:hint="eastAsia"/>
-        </w:rPr>
-        <w:t> </w:t>
-      </w:r>
     </w:p>
     <w:p>
       <w:pPr>
@@ -894,15 +2107,12 @@
           <w:ilvl w:val="2"/>
           <w:numId w:val="1"/>
         </w:numPr>
+      </w:pPr>
+      <w:bookmarkStart w:id="2" w:name="_Toc423343839"/>
+      <w:r>
         <w:rPr>
           <w:rFonts w:hint="eastAsia"/>
         </w:rPr>
-      </w:pPr>
-      <w:bookmarkStart w:id="2" w:name="_Toc419481233"/>
-      <w:r>
-        <w:rPr>
-          <w:rFonts w:hint="eastAsia"/>
-        </w:rPr>
         <w:t>接口描述</w:t>
       </w:r>
       <w:bookmarkEnd w:id="2"/>
@@ -911,44 +2121,14 @@
       <w:pPr>
         <w:ind w:firstLine="420"/>
         <w:rPr>
+          <w:rFonts w:ascii="微软雅黑" w:eastAsia="微软雅黑" w:hAnsi="微软雅黑"/>
+        </w:rPr>
+      </w:pPr>
+      <w:r>
+        <w:rPr>
           <w:rFonts w:ascii="微软雅黑" w:eastAsia="微软雅黑" w:hAnsi="微软雅黑" w:hint="eastAsia"/>
         </w:rPr>
-      </w:pPr>
-      <w:r>
-        <w:rPr>
-          <w:rFonts w:ascii="微软雅黑" w:eastAsia="微软雅黑" w:hAnsi="微软雅黑" w:hint="eastAsia"/>
-        </w:rPr>
-        <w:t>传入SSID和PSW，以及手机的IP，模块处理</w:t>
-      </w:r>
-      <w:r>
-        <w:rPr>
-          <w:rFonts w:ascii="微软雅黑" w:eastAsia="微软雅黑" w:hAnsi="微软雅黑" w:hint="eastAsia"/>
-        </w:rPr>
-        <w:t>完成后会回调</w:t>
-      </w:r>
-      <w:r>
-        <w:rPr>
-          <w:rFonts w:ascii="微软雅黑" w:eastAsia="微软雅黑" w:hAnsi="微软雅黑" w:hint="eastAsia"/>
-        </w:rPr>
-        <w:t>FTC_Service</w:t>
-      </w:r>
-      <w:r>
-        <w:rPr>
-          <w:rFonts w:ascii="微软雅黑" w:eastAsia="微软雅黑" w:hAnsi="微软雅黑" w:hint="eastAsia"/>
-        </w:rPr>
-        <w:t>的</w:t>
-      </w:r>
-      <w:r>
-        <w:rPr>
-          <w:rFonts w:ascii="微软雅黑" w:eastAsia="微软雅黑" w:hAnsi="微软雅黑"/>
-        </w:rPr>
-        <w:t>onFTCfinished并返回socket和设备的信息</w:t>
-      </w:r>
-      <w:r>
-        <w:rPr>
-          <w:rFonts w:ascii="微软雅黑" w:eastAsia="微软雅黑" w:hAnsi="微软雅黑"/>
-        </w:rPr>
-        <w:t>。</w:t>
+        <w:t>获取当前的SSID</w:t>
       </w:r>
     </w:p>
     <w:p>
@@ -958,25 +2138,61 @@
           <w:ilvl w:val="2"/>
           <w:numId w:val="1"/>
         </w:numPr>
+      </w:pPr>
+      <w:bookmarkStart w:id="3" w:name="_Toc423343840"/>
+      <w:r>
         <w:rPr>
           <w:rFonts w:hint="eastAsia"/>
         </w:rPr>
-      </w:pPr>
-      <w:bookmarkStart w:id="3" w:name="_Toc419481234"/>
+        <w:t>接口</w:t>
+      </w:r>
+      <w:bookmarkEnd w:id="3"/>
+    </w:p>
+    <w:p>
+      <w:pPr>
+        <w:rPr>
+          <w:rFonts w:ascii="微软雅黑" w:eastAsia="微软雅黑" w:hAnsi="微软雅黑"/>
+        </w:rPr>
+      </w:pPr>
+      <w:r>
+        <w:rPr>
+          <w:rFonts w:ascii="Consolas" w:hAnsi="Consolas" w:cs="Consolas"/>
+          <w:b/>
+          <w:bCs/>
+          <w:color w:val="7F0055"/>
+          <w:kern w:val="0"/>
+          <w:sz w:val="24"/>
+          <w:szCs w:val="24"/>
+        </w:rPr>
+        <w:t>public</w:t>
+      </w:r>
+      <w:r>
+        <w:rPr>
+          <w:rFonts w:ascii="Consolas" w:hAnsi="Consolas" w:cs="Consolas"/>
+          <w:color w:val="000000"/>
+          <w:kern w:val="0"/>
+          <w:sz w:val="24"/>
+          <w:szCs w:val="24"/>
+        </w:rPr>
+        <w:t xml:space="preserve">  String getCurrentSSID()</w:t>
+      </w:r>
+    </w:p>
+    <w:p>
+      <w:pPr>
+        <w:pStyle w:val="3"/>
+        <w:numPr>
+          <w:ilvl w:val="2"/>
+          <w:numId w:val="1"/>
+        </w:numPr>
+      </w:pPr>
+      <w:bookmarkStart w:id="4" w:name="_Toc423343841"/>
       <w:r>
         <w:rPr>
           <w:rFonts w:hint="eastAsia"/>
         </w:rPr>
-        <w:t>接口调用</w:t>
-      </w:r>
-      <w:bookmarkEnd w:id="3"/>
-    </w:p>
-    <w:p>
-      <w:pPr>
-        <w:rPr>
-          <w:rFonts w:hint="eastAsia"/>
-        </w:rPr>
-      </w:pPr>
+        <w:t>调用方式</w:t>
+      </w:r>
+      <w:bookmarkEnd w:id="4"/>
     </w:p>
     <w:p>
       <w:pPr>
@@ -986,20 +2202,75 @@
         <w:jc w:val="left"/>
         <w:rPr>
           <w:rFonts w:ascii="Consolas" w:hAnsi="Consolas" w:cs="Consolas"/>
-          <w:kern w:val="0"/>
-          <w:sz w:val="24"/>
-          <w:szCs w:val="24"/>
-        </w:rPr>
-      </w:pPr>
-      <w:r>
-        <w:rPr>
-          <w:rFonts w:ascii="Consolas" w:hAnsi="Consolas" w:cs="Consolas"/>
-          <w:color w:val="3F5FBF"/>
-          <w:kern w:val="0"/>
-          <w:sz w:val="24"/>
-          <w:szCs w:val="24"/>
-        </w:rPr>
-        <w:t>/**</w:t>
+          <w:color w:val="000000"/>
+          <w:kern w:val="0"/>
+          <w:sz w:val="24"/>
+          <w:szCs w:val="24"/>
+        </w:rPr>
+      </w:pPr>
+      <w:r>
+        <w:rPr>
+          <w:rFonts w:ascii="Consolas" w:hAnsi="Consolas" w:cs="Consolas"/>
+          <w:b/>
+          <w:bCs/>
+          <w:color w:val="7F0055"/>
+          <w:kern w:val="0"/>
+          <w:sz w:val="24"/>
+          <w:szCs w:val="24"/>
+        </w:rPr>
+        <w:t>private</w:t>
+      </w:r>
+      <w:r>
+        <w:rPr>
+          <w:rFonts w:ascii="Consolas" w:hAnsi="Consolas" w:cs="Consolas"/>
+          <w:color w:val="000000"/>
+          <w:kern w:val="0"/>
+          <w:sz w:val="24"/>
+          <w:szCs w:val="24"/>
+        </w:rPr>
+        <w:t xml:space="preserve"> EasyLinkWifiManager </w:t>
+      </w:r>
+      <w:r>
+        <w:rPr>
+          <w:rFonts w:ascii="Consolas" w:hAnsi="Consolas" w:cs="Consolas"/>
+          <w:color w:val="0000C0"/>
+          <w:kern w:val="0"/>
+          <w:sz w:val="24"/>
+          <w:szCs w:val="24"/>
+        </w:rPr>
+        <w:t>mWifiManager</w:t>
+      </w:r>
+      <w:r>
+        <w:rPr>
+          <w:rFonts w:ascii="Consolas" w:hAnsi="Consolas" w:cs="Consolas"/>
+          <w:color w:val="000000"/>
+          <w:kern w:val="0"/>
+          <w:sz w:val="24"/>
+          <w:szCs w:val="24"/>
+        </w:rPr>
+        <w:t xml:space="preserve"> = </w:t>
+      </w:r>
+      <w:r>
+        <w:rPr>
+          <w:rFonts w:ascii="Consolas" w:hAnsi="Consolas" w:cs="Consolas"/>
+          <w:b/>
+          <w:bCs/>
+          <w:color w:val="7F0055"/>
+          <w:kern w:val="0"/>
+          <w:sz w:val="24"/>
+          <w:szCs w:val="24"/>
+        </w:rPr>
+        <w:t>null</w:t>
+      </w:r>
+      <w:r>
+        <w:rPr>
+          <w:rFonts w:ascii="Consolas" w:hAnsi="Consolas" w:cs="Consolas"/>
+          <w:color w:val="000000"/>
+          <w:kern w:val="0"/>
+          <w:sz w:val="24"/>
+          <w:szCs w:val="24"/>
+        </w:rPr>
+        <w:t>;</w:t>
       </w:r>
     </w:p>
     <w:p>
@@ -1010,20 +2281,75 @@
         <w:jc w:val="left"/>
         <w:rPr>
           <w:rFonts w:ascii="Consolas" w:hAnsi="Consolas" w:cs="Consolas"/>
-          <w:kern w:val="0"/>
-          <w:sz w:val="24"/>
-          <w:szCs w:val="24"/>
-        </w:rPr>
-      </w:pPr>
-      <w:r>
-        <w:rPr>
-          <w:rFonts w:ascii="Consolas" w:hAnsi="Consolas" w:cs="Consolas"/>
-          <w:color w:val="3F5FBF"/>
-          <w:kern w:val="0"/>
-          <w:sz w:val="24"/>
-          <w:szCs w:val="24"/>
-        </w:rPr>
-        <w:t xml:space="preserve"> * </w:t>
+          <w:color w:val="000000"/>
+          <w:kern w:val="0"/>
+          <w:sz w:val="24"/>
+          <w:szCs w:val="24"/>
+        </w:rPr>
+      </w:pPr>
+      <w:r>
+        <w:rPr>
+          <w:rFonts w:ascii="Consolas" w:hAnsi="Consolas" w:cs="Consolas"/>
+          <w:b/>
+          <w:bCs/>
+          <w:color w:val="7F0055"/>
+          <w:kern w:val="0"/>
+          <w:sz w:val="24"/>
+          <w:szCs w:val="24"/>
+        </w:rPr>
+        <w:t>private</w:t>
+      </w:r>
+      <w:r>
+        <w:rPr>
+          <w:rFonts w:ascii="Consolas" w:hAnsi="Consolas" w:cs="Consolas"/>
+          <w:color w:val="000000"/>
+          <w:kern w:val="0"/>
+          <w:sz w:val="24"/>
+          <w:szCs w:val="24"/>
+        </w:rPr>
+        <w:t xml:space="preserve"> Context </w:t>
+      </w:r>
+      <w:r>
+        <w:rPr>
+          <w:rFonts w:ascii="Consolas" w:hAnsi="Consolas" w:cs="Consolas"/>
+          <w:color w:val="0000C0"/>
+          <w:kern w:val="0"/>
+          <w:sz w:val="24"/>
+          <w:szCs w:val="24"/>
+        </w:rPr>
+        <w:t>ctx</w:t>
+      </w:r>
+      <w:r>
+        <w:rPr>
+          <w:rFonts w:ascii="Consolas" w:hAnsi="Consolas" w:cs="Consolas"/>
+          <w:color w:val="000000"/>
+          <w:kern w:val="0"/>
+          <w:sz w:val="24"/>
+          <w:szCs w:val="24"/>
+        </w:rPr>
+        <w:t xml:space="preserve"> = </w:t>
+      </w:r>
+      <w:r>
+        <w:rPr>
+          <w:rFonts w:ascii="Consolas" w:hAnsi="Consolas" w:cs="Consolas"/>
+          <w:b/>
+          <w:bCs/>
+          <w:color w:val="7F0055"/>
+          <w:kern w:val="0"/>
+          <w:sz w:val="24"/>
+          <w:szCs w:val="24"/>
+        </w:rPr>
+        <w:t>null</w:t>
+      </w:r>
+      <w:r>
+        <w:rPr>
+          <w:rFonts w:ascii="Consolas" w:hAnsi="Consolas" w:cs="Consolas"/>
+          <w:color w:val="000000"/>
+          <w:kern w:val="0"/>
+          <w:sz w:val="24"/>
+          <w:szCs w:val="24"/>
+        </w:rPr>
+        <w:t>;</w:t>
       </w:r>
     </w:p>
     <w:p>
@@ -1034,63 +2360,12 @@
         <w:jc w:val="left"/>
         <w:rPr>
           <w:rFonts w:ascii="Consolas" w:hAnsi="Consolas" w:cs="Consolas"/>
-          <w:kern w:val="0"/>
-          <w:sz w:val="24"/>
-          <w:szCs w:val="24"/>
-        </w:rPr>
-      </w:pPr>
-      <w:r>
-        <w:rPr>
-          <w:rFonts w:ascii="Consolas" w:hAnsi="Consolas" w:cs="Consolas"/>
-          <w:color w:val="3F5FBF"/>
-          <w:kern w:val="0"/>
-          <w:sz w:val="24"/>
-          <w:szCs w:val="24"/>
-        </w:rPr>
-        <w:t xml:space="preserve"> * </w:t>
-      </w:r>
-      <w:r>
-        <w:rPr>
-          <w:rFonts w:ascii="Consolas" w:hAnsi="Consolas" w:cs="Consolas"/>
-          <w:b/>
-          <w:bCs/>
-          <w:color w:val="7F9FBF"/>
-          <w:kern w:val="0"/>
-          <w:sz w:val="24"/>
-          <w:szCs w:val="24"/>
-        </w:rPr>
-        <w:t>@param</w:t>
-      </w:r>
-      <w:r>
-        <w:rPr>
-          <w:rFonts w:ascii="Consolas" w:hAnsi="Consolas" w:cs="Consolas"/>
-          <w:color w:val="3F5FBF"/>
-          <w:kern w:val="0"/>
-          <w:sz w:val="24"/>
-          <w:szCs w:val="24"/>
-        </w:rPr>
-        <w:t xml:space="preserve"> context activity</w:t>
-      </w:r>
-      <w:r>
-        <w:rPr>
-          <w:rFonts w:ascii="Consolas" w:hAnsi="Consolas" w:cs="Consolas"/>
-          <w:color w:val="3F5FBF"/>
-          <w:kern w:val="0"/>
-          <w:sz w:val="24"/>
-          <w:szCs w:val="24"/>
-        </w:rPr>
-        <w:t>的</w:t>
-      </w:r>
-      <w:r>
-        <w:rPr>
-          <w:rFonts w:ascii="Consolas" w:hAnsi="Consolas" w:cs="Consolas"/>
-          <w:color w:val="3F5FBF"/>
-          <w:kern w:val="0"/>
-          <w:sz w:val="24"/>
-          <w:szCs w:val="24"/>
-        </w:rPr>
-        <w:t>Context</w:t>
-      </w:r>
+          <w:color w:val="000000"/>
+          <w:kern w:val="0"/>
+          <w:sz w:val="24"/>
+          <w:szCs w:val="24"/>
+        </w:rPr>
+      </w:pPr>
     </w:p>
     <w:p>
       <w:pPr>
@@ -1100,62 +2375,63 @@
         <w:jc w:val="left"/>
         <w:rPr>
           <w:rFonts w:ascii="Consolas" w:hAnsi="Consolas" w:cs="Consolas"/>
-          <w:kern w:val="0"/>
-          <w:sz w:val="24"/>
-          <w:szCs w:val="24"/>
-        </w:rPr>
-      </w:pPr>
-      <w:r>
-        <w:rPr>
-          <w:rFonts w:ascii="Consolas" w:hAnsi="Consolas" w:cs="Consolas"/>
-          <w:color w:val="3F5FBF"/>
-          <w:kern w:val="0"/>
-          <w:sz w:val="24"/>
-          <w:szCs w:val="24"/>
-        </w:rPr>
-        <w:t xml:space="preserve"> * </w:t>
+          <w:color w:val="000000"/>
+          <w:kern w:val="0"/>
+          <w:sz w:val="24"/>
+          <w:szCs w:val="24"/>
+        </w:rPr>
+      </w:pPr>
+      <w:r>
+        <w:rPr>
+          <w:rFonts w:ascii="Consolas" w:hAnsi="Consolas" w:cs="Consolas"/>
+          <w:color w:val="0000C0"/>
+          <w:kern w:val="0"/>
+          <w:sz w:val="24"/>
+          <w:szCs w:val="24"/>
+        </w:rPr>
+        <w:t>ctx</w:t>
+      </w:r>
+      <w:r>
+        <w:rPr>
+          <w:rFonts w:ascii="Consolas" w:hAnsi="Consolas" w:cs="Consolas" w:hint="eastAsia"/>
+          <w:color w:val="0000C0"/>
+          <w:kern w:val="0"/>
+          <w:sz w:val="24"/>
+          <w:szCs w:val="24"/>
+        </w:rPr>
+        <w:t xml:space="preserve"> </w:t>
+      </w:r>
+      <w:r>
+        <w:rPr>
+          <w:rFonts w:ascii="Consolas" w:hAnsi="Consolas" w:cs="Consolas"/>
+          <w:color w:val="000000"/>
+          <w:kern w:val="0"/>
+          <w:sz w:val="24"/>
+          <w:szCs w:val="24"/>
+        </w:rPr>
+        <w:t>= MainActivity.</w:t>
       </w:r>
       <w:r>
         <w:rPr>
           <w:rFonts w:ascii="Consolas" w:hAnsi="Consolas" w:cs="Consolas"/>
           <w:b/>
           <w:bCs/>
-          <w:color w:val="7F9FBF"/>
-          <w:kern w:val="0"/>
-          <w:sz w:val="24"/>
-          <w:szCs w:val="24"/>
-        </w:rPr>
-        <w:t>@param</w:t>
-      </w:r>
-      <w:r>
-        <w:rPr>
-          <w:rFonts w:ascii="Consolas" w:hAnsi="Consolas" w:cs="Consolas"/>
-          <w:color w:val="3F5FBF"/>
-          <w:kern w:val="0"/>
-          <w:sz w:val="24"/>
-          <w:szCs w:val="24"/>
-        </w:rPr>
-        <w:t xml:space="preserve"> ssid wifi</w:t>
-      </w:r>
-      <w:r>
-        <w:rPr>
-          <w:rFonts w:ascii="Consolas" w:hAnsi="Consolas" w:cs="Consolas"/>
-          <w:color w:val="3F5FBF"/>
-          <w:kern w:val="0"/>
-          <w:sz w:val="24"/>
-          <w:szCs w:val="24"/>
-        </w:rPr>
-        <w:t>的</w:t>
-      </w:r>
-      <w:r>
-        <w:rPr>
-          <w:rFonts w:ascii="Consolas" w:hAnsi="Consolas" w:cs="Consolas"/>
-          <w:color w:val="3F5FBF"/>
-          <w:kern w:val="0"/>
-          <w:sz w:val="24"/>
-          <w:szCs w:val="24"/>
-        </w:rPr>
-        <w:t>SSID</w:t>
+          <w:color w:val="7F0055"/>
+          <w:kern w:val="0"/>
+          <w:sz w:val="24"/>
+          <w:szCs w:val="24"/>
+        </w:rPr>
+        <w:t>this</w:t>
+      </w:r>
+      <w:r>
+        <w:rPr>
+          <w:rFonts w:ascii="Consolas" w:hAnsi="Consolas" w:cs="Consolas"/>
+          <w:color w:val="000000"/>
+          <w:kern w:val="0"/>
+          <w:sz w:val="24"/>
+          <w:szCs w:val="24"/>
+        </w:rPr>
+        <w:t>;</w:t>
       </w:r>
     </w:p>
     <w:p>
@@ -1174,45 +2450,326 @@
       <w:r>
         <w:rPr>
           <w:rFonts w:ascii="Consolas" w:hAnsi="Consolas" w:cs="Consolas"/>
-          <w:color w:val="3F5FBF"/>
-          <w:kern w:val="0"/>
-          <w:sz w:val="24"/>
-          <w:szCs w:val="24"/>
-        </w:rPr>
-        <w:t xml:space="preserve"> * </w:t>
+          <w:color w:val="0000C0"/>
+          <w:kern w:val="0"/>
+          <w:sz w:val="24"/>
+          <w:szCs w:val="24"/>
+        </w:rPr>
+        <w:t>mWifiManager</w:t>
+      </w:r>
+      <w:r>
+        <w:rPr>
+          <w:rFonts w:ascii="Consolas" w:hAnsi="Consolas" w:cs="Consolas"/>
+          <w:color w:val="000000"/>
+          <w:kern w:val="0"/>
+          <w:sz w:val="24"/>
+          <w:szCs w:val="24"/>
+        </w:rPr>
+        <w:t xml:space="preserve"> = </w:t>
       </w:r>
       <w:r>
         <w:rPr>
           <w:rFonts w:ascii="Consolas" w:hAnsi="Consolas" w:cs="Consolas"/>
           <w:b/>
           <w:bCs/>
-          <w:color w:val="7F9FBF"/>
-          <w:kern w:val="0"/>
-          <w:sz w:val="24"/>
-          <w:szCs w:val="24"/>
-        </w:rPr>
-        <w:t>@param</w:t>
-      </w:r>
-      <w:r>
-        <w:rPr>
-          <w:rFonts w:ascii="Consolas" w:hAnsi="Consolas" w:cs="Consolas"/>
-          <w:color w:val="3F5FBF"/>
-          <w:kern w:val="0"/>
-          <w:sz w:val="24"/>
-          <w:szCs w:val="24"/>
-        </w:rPr>
-        <w:t xml:space="preserve"> key wifi</w:t>
-      </w:r>
-      <w:r>
-        <w:rPr>
-          <w:rFonts w:ascii="Consolas" w:hAnsi="Consolas" w:cs="Consolas"/>
-          <w:color w:val="3F5FBF"/>
-          <w:kern w:val="0"/>
-          <w:sz w:val="24"/>
-          <w:szCs w:val="24"/>
-        </w:rPr>
-        <w:t>密码</w:t>
-      </w:r>
+          <w:color w:val="7F0055"/>
+          <w:kern w:val="0"/>
+          <w:sz w:val="24"/>
+          <w:szCs w:val="24"/>
+        </w:rPr>
+        <w:t>new</w:t>
+      </w:r>
+      <w:r>
+        <w:rPr>
+          <w:rFonts w:ascii="Consolas" w:hAnsi="Consolas" w:cs="Consolas"/>
+          <w:color w:val="000000"/>
+          <w:kern w:val="0"/>
+          <w:sz w:val="24"/>
+          <w:szCs w:val="24"/>
+        </w:rPr>
+        <w:t xml:space="preserve"> EasyLinkWifiManager(</w:t>
+      </w:r>
+      <w:r>
+        <w:rPr>
+          <w:rFonts w:ascii="Consolas" w:hAnsi="Consolas" w:cs="Consolas"/>
+          <w:color w:val="0000C0"/>
+          <w:kern w:val="0"/>
+          <w:sz w:val="24"/>
+          <w:szCs w:val="24"/>
+        </w:rPr>
+        <w:t>ctx</w:t>
+      </w:r>
+      <w:r>
+        <w:rPr>
+          <w:rFonts w:ascii="Consolas" w:hAnsi="Consolas" w:cs="Consolas"/>
+          <w:color w:val="000000"/>
+          <w:kern w:val="0"/>
+          <w:sz w:val="24"/>
+          <w:szCs w:val="24"/>
+        </w:rPr>
+        <w:t>);</w:t>
+      </w:r>
+    </w:p>
+    <w:p>
+      <w:pPr>
+        <w:rPr>
+          <w:rFonts w:ascii="微软雅黑" w:eastAsia="微软雅黑" w:hAnsi="微软雅黑"/>
+        </w:rPr>
+      </w:pPr>
+      <w:r>
+        <w:rPr>
+          <w:rFonts w:ascii="Consolas" w:hAnsi="Consolas" w:cs="Consolas" w:hint="eastAsia"/>
+          <w:color w:val="000000"/>
+          <w:kern w:val="0"/>
+          <w:sz w:val="24"/>
+          <w:szCs w:val="24"/>
+        </w:rPr>
+        <w:t>String S</w:t>
+      </w:r>
+      <w:r>
+        <w:rPr>
+          <w:rFonts w:ascii="Consolas" w:hAnsi="Consolas" w:cs="Consolas"/>
+          <w:color w:val="000000"/>
+          <w:kern w:val="0"/>
+          <w:sz w:val="24"/>
+          <w:szCs w:val="24"/>
+        </w:rPr>
+        <w:t>s</w:t>
+      </w:r>
+      <w:r>
+        <w:rPr>
+          <w:rFonts w:ascii="Consolas" w:hAnsi="Consolas" w:cs="Consolas" w:hint="eastAsia"/>
+          <w:color w:val="000000"/>
+          <w:kern w:val="0"/>
+          <w:sz w:val="24"/>
+          <w:szCs w:val="24"/>
+        </w:rPr>
+        <w:t xml:space="preserve">id = </w:t>
+      </w:r>
+      <w:r>
+        <w:rPr>
+          <w:rFonts w:ascii="Consolas" w:hAnsi="Consolas" w:cs="Consolas"/>
+          <w:color w:val="0000C0"/>
+          <w:kern w:val="0"/>
+          <w:sz w:val="24"/>
+          <w:szCs w:val="24"/>
+        </w:rPr>
+        <w:t>mWifiManager</w:t>
+      </w:r>
+      <w:r>
+        <w:rPr>
+          <w:rFonts w:ascii="Consolas" w:hAnsi="Consolas" w:cs="Consolas"/>
+          <w:color w:val="000000"/>
+          <w:kern w:val="0"/>
+          <w:sz w:val="24"/>
+          <w:szCs w:val="24"/>
+        </w:rPr>
+        <w:t>.getCurrentSSID</w:t>
+      </w:r>
+      <w:r>
+        <w:rPr>
+          <w:rFonts w:ascii="Consolas" w:hAnsi="Consolas" w:cs="Consolas"/>
+          <w:color w:val="000000"/>
+          <w:kern w:val="0"/>
+          <w:sz w:val="24"/>
+          <w:szCs w:val="24"/>
+        </w:rPr>
+        <w:t>()</w:t>
+      </w:r>
+      <w:r>
+        <w:rPr>
+          <w:rFonts w:ascii="Consolas" w:hAnsi="Consolas" w:cs="Consolas"/>
+          <w:color w:val="000000"/>
+          <w:kern w:val="0"/>
+          <w:sz w:val="24"/>
+          <w:szCs w:val="24"/>
+        </w:rPr>
+        <w:t>;</w:t>
+      </w:r>
+    </w:p>
+    <w:p/>
+    <w:p>
+      <w:pPr>
+        <w:pStyle w:val="2"/>
+        <w:numPr>
+          <w:ilvl w:val="1"/>
+          <w:numId w:val="1"/>
+        </w:numPr>
+        <w:rPr>
+          <w:rFonts w:ascii="微软雅黑" w:hAnsi="微软雅黑"/>
+        </w:rPr>
+      </w:pPr>
+      <w:bookmarkStart w:id="5" w:name="_Toc423343842"/>
+      <w:r>
+        <w:rPr>
+          <w:rFonts w:ascii="微软雅黑" w:hAnsi="微软雅黑" w:hint="eastAsia"/>
+        </w:rPr>
+        <w:t>开启FTC</w:t>
+      </w:r>
+      <w:r>
+        <w:rPr>
+          <w:rFonts w:ascii="微软雅黑" w:hAnsi="微软雅黑" w:hint="eastAsia"/>
+        </w:rPr>
+        <w:t> </w:t>
+      </w:r>
+      <w:r>
+        <w:rPr>
+          <w:rFonts w:ascii="微软雅黑" w:hAnsi="微软雅黑" w:hint="eastAsia"/>
+        </w:rPr>
+        <w:t>&lt;</w:t>
+      </w:r>
+      <w:r>
+        <w:rPr>
+          <w:rFonts w:ascii="Consolas" w:hAnsi="Consolas" w:cs="Consolas"/>
+          <w:color w:val="000000"/>
+          <w:kern w:val="0"/>
+          <w:sz w:val="24"/>
+          <w:szCs w:val="24"/>
+        </w:rPr>
+        <w:t xml:space="preserve"> startFTC</w:t>
+      </w:r>
+      <w:r>
+        <w:rPr>
+          <w:rFonts w:ascii="微软雅黑" w:hAnsi="微软雅黑" w:hint="eastAsia"/>
+        </w:rPr>
+        <w:t xml:space="preserve"> &gt;</w:t>
+      </w:r>
+      <w:bookmarkEnd w:id="5"/>
+    </w:p>
+    <w:p>
+      <w:pPr>
+        <w:pStyle w:val="3"/>
+        <w:numPr>
+          <w:ilvl w:val="2"/>
+          <w:numId w:val="1"/>
+        </w:numPr>
+      </w:pPr>
+      <w:bookmarkStart w:id="6" w:name="_Toc423343843"/>
+      <w:r>
+        <w:rPr>
+          <w:rFonts w:hint="eastAsia"/>
+        </w:rPr>
+        <w:t>接口描述</w:t>
+      </w:r>
+      <w:bookmarkEnd w:id="6"/>
+    </w:p>
+    <w:p>
+      <w:pPr>
+        <w:ind w:firstLine="420"/>
+        <w:rPr>
+          <w:rFonts w:ascii="微软雅黑" w:eastAsia="微软雅黑" w:hAnsi="微软雅黑"/>
+        </w:rPr>
+      </w:pPr>
+      <w:r>
+        <w:rPr>
+          <w:rFonts w:ascii="微软雅黑" w:eastAsia="微软雅黑" w:hAnsi="微软雅黑" w:hint="eastAsia"/>
+        </w:rPr>
+        <w:t>传入SSID和PSW，模块处理</w:t>
+      </w:r>
+      <w:r>
+        <w:rPr>
+          <w:rFonts w:ascii="微软雅黑" w:eastAsia="微软雅黑" w:hAnsi="微软雅黑" w:hint="eastAsia"/>
+        </w:rPr>
+        <w:t>完成后会回调</w:t>
+      </w:r>
+      <w:r>
+        <w:rPr>
+          <w:rFonts w:ascii="微软雅黑" w:eastAsia="微软雅黑" w:hAnsi="微软雅黑" w:hint="eastAsia"/>
+        </w:rPr>
+        <w:t>FTC</w:t>
+      </w:r>
+      <w:r>
+        <w:rPr>
+          <w:rFonts w:ascii="微软雅黑" w:eastAsia="微软雅黑" w:hAnsi="微软雅黑" w:hint="eastAsia"/>
+        </w:rPr>
+        <w:t>的</w:t>
+      </w:r>
+      <w:r>
+        <w:rPr>
+          <w:rFonts w:ascii="Consolas" w:hAnsi="Consolas" w:cs="Consolas"/>
+          <w:color w:val="000000"/>
+          <w:kern w:val="0"/>
+          <w:sz w:val="24"/>
+          <w:szCs w:val="24"/>
+        </w:rPr>
+        <w:t>onFTCfinished</w:t>
+      </w:r>
+      <w:r>
+        <w:rPr>
+          <w:rFonts w:ascii="微软雅黑" w:eastAsia="微软雅黑" w:hAnsi="微软雅黑"/>
+        </w:rPr>
+        <w:t>并返回</w:t>
+      </w:r>
+      <w:r>
+        <w:rPr>
+          <w:rFonts w:ascii="微软雅黑" w:eastAsia="微软雅黑" w:hAnsi="微软雅黑"/>
+        </w:rPr>
+        <w:t>模块的</w:t>
+      </w:r>
+      <w:r>
+        <w:rPr>
+          <w:rFonts w:ascii="微软雅黑" w:eastAsia="微软雅黑" w:hAnsi="微软雅黑" w:hint="eastAsia"/>
+        </w:rPr>
+        <w:lastRenderedPageBreak/>
+        <w:t>IP</w:t>
+      </w:r>
+      <w:r>
+        <w:rPr>
+          <w:rFonts w:ascii="微软雅黑" w:eastAsia="微软雅黑" w:hAnsi="微软雅黑"/>
+        </w:rPr>
+        <w:t>和设备的信息</w:t>
+      </w:r>
+      <w:r>
+        <w:rPr>
+          <w:rFonts w:ascii="微软雅黑" w:eastAsia="微软雅黑" w:hAnsi="微软雅黑"/>
+        </w:rPr>
+        <w:t>。</w:t>
+      </w:r>
+    </w:p>
+    <w:p>
+      <w:pPr>
+        <w:ind w:firstLine="420"/>
+        <w:rPr>
+          <w:rFonts w:ascii="微软雅黑" w:eastAsia="微软雅黑" w:hAnsi="微软雅黑"/>
+        </w:rPr>
+      </w:pPr>
+      <w:r>
+        <w:rPr>
+          <w:rFonts w:ascii="微软雅黑" w:eastAsia="微软雅黑" w:hAnsi="微软雅黑" w:hint="eastAsia"/>
+        </w:rPr>
+        <w:t>开启FTC的时候会自动调用EasyLink模块，所以不需要另外开启。</w:t>
+      </w:r>
+    </w:p>
+    <w:p>
+      <w:pPr>
+        <w:ind w:firstLine="420"/>
+        <w:rPr>
+          <w:rFonts w:ascii="微软雅黑" w:eastAsia="微软雅黑" w:hAnsi="微软雅黑"/>
+        </w:rPr>
+      </w:pPr>
+      <w:r>
+        <w:rPr>
+          <w:rFonts w:ascii="微软雅黑" w:eastAsia="微软雅黑" w:hAnsi="微软雅黑" w:hint="eastAsia"/>
+        </w:rPr>
+        <w:t>所以收到模块返回的信息后需要自行关闭EasyLink。</w:t>
+      </w:r>
+    </w:p>
+    <w:p>
+      <w:pPr>
+        <w:pStyle w:val="3"/>
+        <w:numPr>
+          <w:ilvl w:val="2"/>
+          <w:numId w:val="1"/>
+        </w:numPr>
+      </w:pPr>
+      <w:bookmarkStart w:id="7" w:name="_Toc423343844"/>
+      <w:r>
+        <w:rPr>
+          <w:rFonts w:hint="eastAsia"/>
+        </w:rPr>
+        <w:t>接口</w:t>
+      </w:r>
+      <w:bookmarkEnd w:id="7"/>
     </w:p>
     <w:p>
       <w:pPr>
@@ -1235,7 +2792,32 @@
           <w:sz w:val="24"/>
           <w:szCs w:val="24"/>
         </w:rPr>
-        <w:t xml:space="preserve"> * </w:t>
+        <w:t>/**</w:t>
+      </w:r>
+    </w:p>
+    <w:p>
+      <w:pPr>
+        <w:autoSpaceDE w:val="0"/>
+        <w:autoSpaceDN w:val="0"/>
+        <w:adjustRightInd w:val="0"/>
+        <w:ind w:firstLineChars="50" w:firstLine="120"/>
+        <w:jc w:val="left"/>
+        <w:rPr>
+          <w:rFonts w:ascii="Consolas" w:hAnsi="Consolas" w:cs="Consolas"/>
+          <w:kern w:val="0"/>
+          <w:sz w:val="24"/>
+          <w:szCs w:val="24"/>
+        </w:rPr>
+      </w:pPr>
+      <w:r>
+        <w:rPr>
+          <w:rFonts w:ascii="Consolas" w:hAnsi="Consolas" w:cs="Consolas"/>
+          <w:color w:val="3F5FBF"/>
+          <w:kern w:val="0"/>
+          <w:sz w:val="24"/>
+          <w:szCs w:val="24"/>
+        </w:rPr>
+        <w:t xml:space="preserve">* </w:t>
       </w:r>
       <w:r>
         <w:rPr>
@@ -1257,7 +2839,7 @@
           <w:sz w:val="24"/>
           <w:szCs w:val="24"/>
         </w:rPr>
-        <w:t xml:space="preserve"> phone_ip </w:t>
+        <w:t xml:space="preserve"> ssid wifi</w:t>
       </w:r>
       <w:r>
         <w:rPr>
@@ -1267,7 +2849,7 @@
           <w:sz w:val="24"/>
           <w:szCs w:val="24"/>
         </w:rPr>
-        <w:t>手机</w:t>
+        <w:t>的</w:t>
       </w:r>
       <w:r>
         <w:rPr>
@@ -1277,7 +2859,7 @@
           <w:sz w:val="24"/>
           <w:szCs w:val="24"/>
         </w:rPr>
-        <w:t>ip</w:t>
+        <w:t>SSID</w:t>
       </w:r>
     </w:p>
     <w:p>
@@ -1323,6 +2905,63 @@
           <w:sz w:val="24"/>
           <w:szCs w:val="24"/>
         </w:rPr>
+        <w:t xml:space="preserve"> key wifi</w:t>
+      </w:r>
+      <w:r>
+        <w:rPr>
+          <w:rFonts w:ascii="Consolas" w:hAnsi="Consolas" w:cs="Consolas"/>
+          <w:color w:val="3F5FBF"/>
+          <w:kern w:val="0"/>
+          <w:sz w:val="24"/>
+          <w:szCs w:val="24"/>
+        </w:rPr>
+        <w:t>密码</w:t>
+      </w:r>
+    </w:p>
+    <w:p>
+      <w:pPr>
+        <w:autoSpaceDE w:val="0"/>
+        <w:autoSpaceDN w:val="0"/>
+        <w:adjustRightInd w:val="0"/>
+        <w:ind w:firstLineChars="50" w:firstLine="120"/>
+        <w:jc w:val="left"/>
+        <w:rPr>
+          <w:rFonts w:ascii="Consolas" w:hAnsi="Consolas" w:cs="Consolas"/>
+          <w:kern w:val="0"/>
+          <w:sz w:val="24"/>
+          <w:szCs w:val="24"/>
+        </w:rPr>
+      </w:pPr>
+      <w:r>
+        <w:rPr>
+          <w:rFonts w:ascii="Consolas" w:hAnsi="Consolas" w:cs="Consolas"/>
+          <w:color w:val="3F5FBF"/>
+          <w:kern w:val="0"/>
+          <w:sz w:val="24"/>
+          <w:szCs w:val="24"/>
+        </w:rPr>
+        <w:t xml:space="preserve">* </w:t>
+      </w:r>
+      <w:r>
+        <w:rPr>
+          <w:rFonts w:ascii="Consolas" w:hAnsi="Consolas" w:cs="Consolas"/>
+          <w:b/>
+          <w:bCs/>
+          <w:color w:val="7F9FBF"/>
+          <w:kern w:val="0"/>
+          <w:sz w:val="24"/>
+          <w:szCs w:val="24"/>
+        </w:rPr>
+        <w:t>@param</w:t>
+      </w:r>
+      <w:r>
+        <w:rPr>
+          <w:rFonts w:ascii="Consolas" w:hAnsi="Consolas" w:cs="Consolas"/>
+          <w:color w:val="3F5FBF"/>
+          <w:kern w:val="0"/>
+          <w:sz w:val="24"/>
+          <w:szCs w:val="24"/>
+        </w:rPr>
         <w:t xml:space="preserve"> listener </w:t>
       </w:r>
       <w:r>
@@ -1337,11 +2976,6 @@
       </w:r>
     </w:p>
     <w:p>
-      <w:pPr>
-        <w:rPr>
-          <w:rFonts w:hint="eastAsia"/>
-        </w:rPr>
-      </w:pPr>
       <w:r>
         <w:rPr>
           <w:rFonts w:ascii="Consolas" w:hAnsi="Consolas" w:cs="Consolas"/>
@@ -1369,7 +3003,7 @@
       </w:pPr>
       <w:r>
         <w:rPr>
-          <w:rFonts w:ascii="Consolas" w:eastAsia="微软雅黑" w:hAnsi="Consolas" w:cs="Consolas"/>
+          <w:rFonts w:ascii="Consolas" w:hAnsi="Consolas" w:cs="Consolas"/>
           <w:b/>
           <w:bCs/>
           <w:color w:val="7F0055"/>
@@ -1381,7 +3015,7 @@
       </w:r>
       <w:r>
         <w:rPr>
-          <w:rFonts w:ascii="Consolas" w:eastAsia="微软雅黑" w:hAnsi="Consolas" w:cs="Consolas"/>
+          <w:rFonts w:ascii="Consolas" w:hAnsi="Consolas" w:cs="Consolas"/>
           <w:color w:val="000000"/>
           <w:kern w:val="0"/>
           <w:sz w:val="24"/>
@@ -1391,7 +3025,7 @@
       </w:r>
       <w:r>
         <w:rPr>
-          <w:rFonts w:ascii="Consolas" w:eastAsia="微软雅黑" w:hAnsi="Consolas" w:cs="Consolas"/>
+          <w:rFonts w:ascii="Consolas" w:hAnsi="Consolas" w:cs="Consolas"/>
           <w:b/>
           <w:bCs/>
           <w:color w:val="7F0055"/>
@@ -1403,17 +3037,48 @@
       </w:r>
       <w:r>
         <w:rPr>
-          <w:rFonts w:ascii="Consolas" w:eastAsia="微软雅黑" w:hAnsi="Consolas" w:cs="Consolas"/>
-          <w:color w:val="000000"/>
-          <w:kern w:val="0"/>
-          <w:sz w:val="24"/>
-          <w:szCs w:val="24"/>
-        </w:rPr>
-        <w:t xml:space="preserve"> transmitSettings(</w:t>
-      </w:r>
-      <w:r>
-        <w:rPr>
-          <w:rFonts w:ascii="Consolas" w:eastAsia="微软雅黑" w:hAnsi="Consolas" w:cs="Consolas"/>
+          <w:rFonts w:ascii="Consolas" w:hAnsi="Consolas" w:cs="Consolas"/>
+          <w:color w:val="000000"/>
+          <w:kern w:val="0"/>
+          <w:sz w:val="24"/>
+          <w:szCs w:val="24"/>
+        </w:rPr>
+        <w:t xml:space="preserve"> startFTC(String ssid, String password, FTCListener ftcl)</w:t>
+      </w:r>
+    </w:p>
+    <w:p>
+      <w:pPr>
+        <w:rPr>
+          <w:rFonts w:ascii="微软雅黑" w:eastAsia="微软雅黑" w:hAnsi="微软雅黑"/>
+        </w:rPr>
+      </w:pPr>
+    </w:p>
+    <w:p>
+      <w:pPr>
+        <w:pStyle w:val="3"/>
+        <w:numPr>
+          <w:ilvl w:val="2"/>
+          <w:numId w:val="1"/>
+        </w:numPr>
+      </w:pPr>
+      <w:bookmarkStart w:id="8" w:name="_Toc423343845"/>
+      <w:r>
+        <w:rPr>
+          <w:rFonts w:hint="eastAsia"/>
+        </w:rPr>
+        <w:t>调用方式</w:t>
+      </w:r>
+      <w:bookmarkEnd w:id="8"/>
+    </w:p>
+    <w:p>
+      <w:pPr>
+        <w:rPr>
+          <w:rFonts w:ascii="微软雅黑" w:eastAsia="微软雅黑" w:hAnsi="微软雅黑"/>
+        </w:rPr>
+      </w:pPr>
+      <w:r>
+        <w:rPr>
+          <w:rFonts w:ascii="Consolas" w:hAnsi="Consolas" w:cs="Consolas"/>
           <w:b/>
           <w:bCs/>
           <w:color w:val="7F0055"/>
@@ -1421,139 +3086,37 @@
           <w:sz w:val="24"/>
           <w:szCs w:val="24"/>
         </w:rPr>
-        <w:t>final</w:t>
-      </w:r>
-      <w:r>
-        <w:rPr>
-          <w:rFonts w:ascii="Consolas" w:eastAsia="微软雅黑" w:hAnsi="Consolas" w:cs="Consolas"/>
-          <w:color w:val="000000"/>
-          <w:kern w:val="0"/>
-          <w:sz w:val="24"/>
-          <w:szCs w:val="24"/>
-        </w:rPr>
-        <w:t xml:space="preserve"> Context context, </w:t>
-      </w:r>
-      <w:r>
-        <w:rPr>
-          <w:rFonts w:ascii="Consolas" w:eastAsia="微软雅黑" w:hAnsi="Consolas" w:cs="Consolas"/>
-          <w:b/>
-          <w:bCs/>
-          <w:color w:val="7F0055"/>
-          <w:kern w:val="0"/>
-          <w:sz w:val="24"/>
-          <w:szCs w:val="24"/>
-        </w:rPr>
-        <w:t>final</w:t>
-      </w:r>
-      <w:r>
-        <w:rPr>
-          <w:rFonts w:ascii="Consolas" w:eastAsia="微软雅黑" w:hAnsi="Consolas" w:cs="Consolas"/>
-          <w:color w:val="000000"/>
-          <w:kern w:val="0"/>
-          <w:sz w:val="24"/>
-          <w:szCs w:val="24"/>
-        </w:rPr>
-        <w:t xml:space="preserve"> String ssid,</w:t>
-      </w:r>
-      <w:r>
-        <w:rPr>
-          <w:rFonts w:ascii="Consolas" w:eastAsia="微软雅黑" w:hAnsi="Consolas" w:cs="Consolas"/>
-          <w:b/>
-          <w:bCs/>
-          <w:color w:val="7F0055"/>
-          <w:kern w:val="0"/>
-          <w:sz w:val="24"/>
-          <w:szCs w:val="24"/>
-        </w:rPr>
-        <w:t xml:space="preserve"> </w:t>
-      </w:r>
-      <w:r>
-        <w:rPr>
-          <w:rFonts w:ascii="Consolas" w:eastAsia="微软雅黑" w:hAnsi="Consolas" w:cs="Consolas"/>
-          <w:b/>
-          <w:bCs/>
-          <w:color w:val="7F0055"/>
-          <w:kern w:val="0"/>
-          <w:sz w:val="24"/>
-          <w:szCs w:val="24"/>
-        </w:rPr>
-        <w:t>final</w:t>
-      </w:r>
-      <w:r>
-        <w:rPr>
-          <w:rFonts w:ascii="Consolas" w:eastAsia="微软雅黑" w:hAnsi="Consolas" w:cs="Consolas"/>
-          <w:color w:val="000000"/>
-          <w:kern w:val="0"/>
-          <w:sz w:val="24"/>
-          <w:szCs w:val="24"/>
-        </w:rPr>
-        <w:t xml:space="preserve"> String key, </w:t>
-      </w:r>
-      <w:r>
-        <w:rPr>
-          <w:rFonts w:ascii="Consolas" w:eastAsia="微软雅黑" w:hAnsi="Consolas" w:cs="Consolas"/>
-          <w:b/>
-          <w:bCs/>
-          <w:color w:val="7F0055"/>
-          <w:kern w:val="0"/>
-          <w:sz w:val="24"/>
-          <w:szCs w:val="24"/>
-        </w:rPr>
-        <w:t>final</w:t>
-      </w:r>
-      <w:r>
-        <w:rPr>
-          <w:rFonts w:ascii="Consolas" w:eastAsia="微软雅黑" w:hAnsi="Consolas" w:cs="Consolas"/>
-          <w:color w:val="000000"/>
-          <w:kern w:val="0"/>
-          <w:sz w:val="24"/>
-          <w:szCs w:val="24"/>
-        </w:rPr>
-        <w:t xml:space="preserve"> </w:t>
-      </w:r>
-      <w:r>
-        <w:rPr>
-          <w:rFonts w:ascii="Consolas" w:eastAsia="微软雅黑" w:hAnsi="Consolas" w:cs="Consolas"/>
-          <w:b/>
-          <w:bCs/>
-          <w:color w:val="7F0055"/>
-          <w:kern w:val="0"/>
-          <w:sz w:val="24"/>
-          <w:szCs w:val="24"/>
-        </w:rPr>
-        <w:t>int</w:t>
-      </w:r>
-      <w:r>
-        <w:rPr>
-          <w:rFonts w:ascii="Consolas" w:eastAsia="微软雅黑" w:hAnsi="Consolas" w:cs="Consolas"/>
-          <w:color w:val="000000"/>
-          <w:kern w:val="0"/>
-          <w:sz w:val="24"/>
-          <w:szCs w:val="24"/>
-        </w:rPr>
-        <w:t xml:space="preserve"> phone_ip, </w:t>
-      </w:r>
-      <w:r>
-        <w:rPr>
-          <w:rFonts w:ascii="Consolas" w:eastAsia="微软雅黑" w:hAnsi="Consolas" w:cs="Consolas"/>
-          <w:b/>
-          <w:bCs/>
-          <w:color w:val="7F0055"/>
-          <w:kern w:val="0"/>
-          <w:sz w:val="24"/>
-          <w:szCs w:val="24"/>
-        </w:rPr>
-        <w:t>final</w:t>
-      </w:r>
-      <w:r>
-        <w:rPr>
-          <w:rFonts w:ascii="Consolas" w:eastAsia="微软雅黑" w:hAnsi="Consolas" w:cs="Consolas"/>
-          <w:color w:val="000000"/>
-          <w:kern w:val="0"/>
-          <w:sz w:val="24"/>
-          <w:szCs w:val="24"/>
-        </w:rPr>
-        <w:t xml:space="preserve"> FTC_Listener listener) {}</w:t>
+        <w:t>public</w:t>
+      </w:r>
+      <w:r>
+        <w:rPr>
+          <w:rFonts w:ascii="Consolas" w:hAnsi="Consolas" w:cs="Consolas"/>
+          <w:color w:val="000000"/>
+          <w:kern w:val="0"/>
+          <w:sz w:val="24"/>
+          <w:szCs w:val="24"/>
+        </w:rPr>
+        <w:t xml:space="preserve"> EasyLinkAPI </w:t>
+      </w:r>
+      <w:r>
+        <w:rPr>
+          <w:rFonts w:ascii="Consolas" w:hAnsi="Consolas" w:cs="Consolas"/>
+          <w:color w:val="0000C0"/>
+          <w:kern w:val="0"/>
+          <w:sz w:val="24"/>
+          <w:szCs w:val="24"/>
+        </w:rPr>
+        <w:t>elapi</w:t>
+      </w:r>
+      <w:r>
+        <w:rPr>
+          <w:rFonts w:ascii="Consolas" w:hAnsi="Consolas" w:cs="Consolas"/>
+          <w:color w:val="000000"/>
+          <w:kern w:val="0"/>
+          <w:sz w:val="24"/>
+          <w:szCs w:val="24"/>
+        </w:rPr>
+        <w:t>;</w:t>
       </w:r>
     </w:p>
     <w:p>
@@ -1563,13 +3126,104 @@
         <w:adjustRightInd w:val="0"/>
         <w:jc w:val="left"/>
         <w:rPr>
-          <w:rFonts w:ascii="微软雅黑" w:eastAsia="微软雅黑" w:hAnsi="微软雅黑" w:cs="Consolas" w:hint="eastAsia"/>
-          <w:color w:val="000000"/>
-          <w:kern w:val="0"/>
-          <w:sz w:val="24"/>
-          <w:szCs w:val="24"/>
-        </w:rPr>
-      </w:pPr>
+          <w:rFonts w:ascii="Consolas" w:hAnsi="Consolas" w:cs="Consolas"/>
+          <w:kern w:val="0"/>
+          <w:sz w:val="24"/>
+          <w:szCs w:val="24"/>
+        </w:rPr>
+      </w:pPr>
+      <w:r>
+        <w:rPr>
+          <w:rFonts w:ascii="Consolas" w:hAnsi="Consolas" w:cs="Consolas"/>
+          <w:color w:val="0000C0"/>
+          <w:kern w:val="0"/>
+          <w:sz w:val="24"/>
+          <w:szCs w:val="24"/>
+        </w:rPr>
+        <w:t>elapi</w:t>
+      </w:r>
+      <w:r>
+        <w:rPr>
+          <w:rFonts w:ascii="Consolas" w:hAnsi="Consolas" w:cs="Consolas"/>
+          <w:color w:val="000000"/>
+          <w:kern w:val="0"/>
+          <w:sz w:val="24"/>
+          <w:szCs w:val="24"/>
+        </w:rPr>
+        <w:t>.startFTC(</w:t>
+      </w:r>
+      <w:r>
+        <w:rPr>
+          <w:rFonts w:ascii="Consolas" w:hAnsi="Consolas" w:cs="Consolas"/>
+          <w:color w:val="0000C0"/>
+          <w:kern w:val="0"/>
+          <w:sz w:val="24"/>
+          <w:szCs w:val="24"/>
+        </w:rPr>
+        <w:t>wifissid</w:t>
+      </w:r>
+      <w:r>
+        <w:rPr>
+          <w:rFonts w:ascii="Consolas" w:hAnsi="Consolas" w:cs="Consolas"/>
+          <w:color w:val="000000"/>
+          <w:kern w:val="0"/>
+          <w:sz w:val="24"/>
+          <w:szCs w:val="24"/>
+        </w:rPr>
+        <w:t>,</w:t>
+      </w:r>
+      <w:r>
+        <w:rPr>
+          <w:rFonts w:ascii="Consolas" w:hAnsi="Consolas" w:cs="Consolas" w:hint="eastAsia"/>
+          <w:color w:val="000000"/>
+          <w:kern w:val="0"/>
+          <w:sz w:val="24"/>
+          <w:szCs w:val="24"/>
+        </w:rPr>
+        <w:t xml:space="preserve"> </w:t>
+      </w:r>
+      <w:r>
+        <w:rPr>
+          <w:rFonts w:ascii="Consolas" w:hAnsi="Consolas" w:cs="Consolas"/>
+          <w:color w:val="0000C0"/>
+          <w:kern w:val="0"/>
+          <w:sz w:val="24"/>
+          <w:szCs w:val="24"/>
+        </w:rPr>
+        <w:t xml:space="preserve"> wifipsw</w:t>
+      </w:r>
+      <w:r>
+        <w:rPr>
+          <w:rFonts w:ascii="Consolas" w:hAnsi="Consolas" w:cs="Consolas"/>
+          <w:color w:val="000000"/>
+          <w:kern w:val="0"/>
+          <w:sz w:val="24"/>
+          <w:szCs w:val="24"/>
+        </w:rPr>
+        <w:t xml:space="preserve">, </w:t>
+      </w:r>
+      <w:r>
+        <w:rPr>
+          <w:rFonts w:ascii="Consolas" w:hAnsi="Consolas" w:cs="Consolas"/>
+          <w:b/>
+          <w:bCs/>
+          <w:color w:val="7F0055"/>
+          <w:kern w:val="0"/>
+          <w:sz w:val="24"/>
+          <w:szCs w:val="24"/>
+        </w:rPr>
+        <w:t>new</w:t>
+      </w:r>
+      <w:r>
+        <w:rPr>
+          <w:rFonts w:ascii="Consolas" w:hAnsi="Consolas" w:cs="Consolas"/>
+          <w:color w:val="000000"/>
+          <w:kern w:val="0"/>
+          <w:sz w:val="24"/>
+          <w:szCs w:val="24"/>
+        </w:rPr>
+        <w:t xml:space="preserve"> FTCListener() {</w:t>
+      </w:r>
     </w:p>
     <w:p>
       <w:pPr>
@@ -1587,66 +3241,32 @@
       <w:r>
         <w:rPr>
           <w:rFonts w:ascii="Consolas" w:hAnsi="Consolas" w:cs="Consolas"/>
-          <w:b/>
-          <w:bCs/>
-          <w:color w:val="7F0055"/>
-          <w:kern w:val="0"/>
-          <w:sz w:val="24"/>
-          <w:szCs w:val="24"/>
-        </w:rPr>
-        <w:t>private</w:t>
-      </w:r>
-      <w:r>
-        <w:rPr>
-          <w:rFonts w:ascii="Consolas" w:hAnsi="Consolas" w:cs="Consolas"/>
-          <w:color w:val="000000"/>
-          <w:kern w:val="0"/>
-          <w:sz w:val="24"/>
-          <w:szCs w:val="24"/>
-        </w:rPr>
-        <w:t xml:space="preserve"> FTC_Listener </w:t>
-      </w:r>
-      <w:r>
-        <w:rPr>
-          <w:rFonts w:ascii="Consolas" w:hAnsi="Consolas" w:cs="Consolas"/>
-          <w:color w:val="0000C0"/>
-          <w:kern w:val="0"/>
-          <w:sz w:val="24"/>
-          <w:szCs w:val="24"/>
-        </w:rPr>
-        <w:t>ftc_Listener</w:t>
-      </w:r>
-      <w:r>
-        <w:rPr>
-          <w:rFonts w:ascii="Consolas" w:hAnsi="Consolas" w:cs="Consolas"/>
-          <w:color w:val="000000"/>
-          <w:kern w:val="0"/>
-          <w:sz w:val="24"/>
-          <w:szCs w:val="24"/>
-        </w:rPr>
-        <w:t xml:space="preserve"> = </w:t>
-      </w:r>
-      <w:r>
-        <w:rPr>
-          <w:rFonts w:ascii="Consolas" w:hAnsi="Consolas" w:cs="Consolas"/>
-          <w:b/>
-          <w:bCs/>
-          <w:color w:val="7F0055"/>
-          <w:kern w:val="0"/>
-          <w:sz w:val="24"/>
-          <w:szCs w:val="24"/>
-        </w:rPr>
-        <w:t>new</w:t>
-      </w:r>
-      <w:r>
-        <w:rPr>
-          <w:rFonts w:ascii="Consolas" w:hAnsi="Consolas" w:cs="Consolas"/>
-          <w:color w:val="000000"/>
-          <w:kern w:val="0"/>
-          <w:sz w:val="24"/>
-          <w:szCs w:val="24"/>
-        </w:rPr>
-        <w:t xml:space="preserve"> FTC_Listener() {</w:t>
+          <w:color w:val="000000"/>
+          <w:kern w:val="0"/>
+          <w:sz w:val="24"/>
+          <w:szCs w:val="24"/>
+        </w:rPr>
+        <w:tab/>
+      </w:r>
+      <w:r>
+        <w:rPr>
+          <w:rFonts w:ascii="Consolas" w:hAnsi="Consolas" w:cs="Consolas"/>
+          <w:color w:val="000000"/>
+          <w:kern w:val="0"/>
+          <w:sz w:val="24"/>
+          <w:szCs w:val="24"/>
+        </w:rPr>
+        <w:tab/>
+      </w:r>
+      <w:r>
+        <w:rPr>
+          <w:rFonts w:ascii="Consolas" w:hAnsi="Consolas" w:cs="Consolas"/>
+          <w:color w:val="646464"/>
+          <w:kern w:val="0"/>
+          <w:sz w:val="24"/>
+          <w:szCs w:val="24"/>
+        </w:rPr>
+        <w:t>@Override</w:t>
       </w:r>
     </w:p>
     <w:p>
@@ -1685,12 +3305,46 @@
       <w:r>
         <w:rPr>
           <w:rFonts w:ascii="Consolas" w:hAnsi="Consolas" w:cs="Consolas"/>
-          <w:color w:val="646464"/>
-          <w:kern w:val="0"/>
-          <w:sz w:val="24"/>
-          <w:szCs w:val="24"/>
-        </w:rPr>
-        <w:t>@Override</w:t>
+          <w:b/>
+          <w:bCs/>
+          <w:color w:val="7F0055"/>
+          <w:kern w:val="0"/>
+          <w:sz w:val="24"/>
+          <w:szCs w:val="24"/>
+        </w:rPr>
+        <w:t>public</w:t>
+      </w:r>
+      <w:r>
+        <w:rPr>
+          <w:rFonts w:ascii="Consolas" w:hAnsi="Consolas" w:cs="Consolas"/>
+          <w:color w:val="000000"/>
+          <w:kern w:val="0"/>
+          <w:sz w:val="24"/>
+          <w:szCs w:val="24"/>
+        </w:rPr>
+        <w:t xml:space="preserve"> </w:t>
+      </w:r>
+      <w:r>
+        <w:rPr>
+          <w:rFonts w:ascii="Consolas" w:hAnsi="Consolas" w:cs="Consolas"/>
+          <w:b/>
+          <w:bCs/>
+          <w:color w:val="7F0055"/>
+          <w:kern w:val="0"/>
+          <w:sz w:val="24"/>
+          <w:szCs w:val="24"/>
+        </w:rPr>
+        <w:t>void</w:t>
+      </w:r>
+      <w:r>
+        <w:rPr>
+          <w:rFonts w:ascii="Consolas" w:hAnsi="Consolas" w:cs="Consolas"/>
+          <w:color w:val="000000"/>
+          <w:kern w:val="0"/>
+          <w:sz w:val="24"/>
+          <w:szCs w:val="24"/>
+        </w:rPr>
+        <w:t xml:space="preserve"> onFTCfinished(String ip,</w:t>
       </w:r>
     </w:p>
     <w:p>
@@ -1729,46 +3383,23 @@
       <w:r>
         <w:rPr>
           <w:rFonts w:ascii="Consolas" w:hAnsi="Consolas" w:cs="Consolas"/>
-          <w:b/>
-          <w:bCs/>
-          <w:color w:val="7F0055"/>
-          <w:kern w:val="0"/>
-          <w:sz w:val="24"/>
-          <w:szCs w:val="24"/>
-        </w:rPr>
-        <w:t>public</w:t>
-      </w:r>
-      <w:r>
-        <w:rPr>
-          <w:rFonts w:ascii="Consolas" w:hAnsi="Consolas" w:cs="Consolas"/>
-          <w:color w:val="000000"/>
-          <w:kern w:val="0"/>
-          <w:sz w:val="24"/>
-          <w:szCs w:val="24"/>
-        </w:rPr>
-        <w:t xml:space="preserve"> </w:t>
-      </w:r>
-      <w:r>
-        <w:rPr>
-          <w:rFonts w:ascii="Consolas" w:hAnsi="Consolas" w:cs="Consolas"/>
-          <w:b/>
-          <w:bCs/>
-          <w:color w:val="7F0055"/>
-          <w:kern w:val="0"/>
-          <w:sz w:val="24"/>
-          <w:szCs w:val="24"/>
-        </w:rPr>
-        <w:t>void</w:t>
-      </w:r>
-      <w:r>
-        <w:rPr>
-          <w:rFonts w:ascii="Consolas" w:hAnsi="Consolas" w:cs="Consolas"/>
-          <w:color w:val="000000"/>
-          <w:kern w:val="0"/>
-          <w:sz w:val="24"/>
-          <w:szCs w:val="24"/>
-        </w:rPr>
-        <w:t xml:space="preserve"> onFTCfinished(Socket s, String data) {</w:t>
+          <w:color w:val="000000"/>
+          <w:kern w:val="0"/>
+          <w:sz w:val="24"/>
+          <w:szCs w:val="24"/>
+        </w:rPr>
+        <w:tab/>
+      </w:r>
+      <w:r>
+        <w:rPr>
+          <w:rFonts w:ascii="Consolas" w:hAnsi="Consolas" w:cs="Consolas"/>
+          <w:color w:val="000000"/>
+          <w:kern w:val="0"/>
+          <w:sz w:val="24"/>
+          <w:szCs w:val="24"/>
+        </w:rPr>
+        <w:tab/>
+        <w:t>String jsonString) {</w:t>
       </w:r>
     </w:p>
     <w:p>
@@ -1779,6 +3410,7 @@
         <w:jc w:val="left"/>
         <w:rPr>
           <w:rFonts w:ascii="Consolas" w:hAnsi="Consolas" w:cs="Consolas"/>
+          <w:color w:val="000000"/>
           <w:kern w:val="0"/>
           <w:sz w:val="24"/>
           <w:szCs w:val="24"/>
@@ -1803,7 +3435,79 @@
           <w:szCs w:val="24"/>
         </w:rPr>
         <w:tab/>
-        <w:t>}</w:t>
+      </w:r>
+      <w:r>
+        <w:rPr>
+          <w:rFonts w:ascii="Consolas" w:hAnsi="Consolas" w:cs="Consolas"/>
+          <w:color w:val="000000"/>
+          <w:kern w:val="0"/>
+          <w:sz w:val="24"/>
+          <w:szCs w:val="24"/>
+        </w:rPr>
+        <w:tab/>
+        <w:t>Log.</w:t>
+      </w:r>
+      <w:r>
+        <w:rPr>
+          <w:rFonts w:ascii="Consolas" w:hAnsi="Consolas" w:cs="Consolas"/>
+          <w:i/>
+          <w:iCs/>
+          <w:color w:val="000000"/>
+          <w:kern w:val="0"/>
+          <w:sz w:val="24"/>
+          <w:szCs w:val="24"/>
+        </w:rPr>
+        <w:t>d</w:t>
+      </w:r>
+      <w:r>
+        <w:rPr>
+          <w:rFonts w:ascii="Consolas" w:hAnsi="Consolas" w:cs="Consolas"/>
+          <w:color w:val="000000"/>
+          <w:kern w:val="0"/>
+          <w:sz w:val="24"/>
+          <w:szCs w:val="24"/>
+        </w:rPr>
+        <w:t>(</w:t>
+      </w:r>
+      <w:r>
+        <w:rPr>
+          <w:rFonts w:ascii="Consolas" w:hAnsi="Consolas" w:cs="Consolas"/>
+          <w:color w:val="2A00FF"/>
+          <w:kern w:val="0"/>
+          <w:sz w:val="24"/>
+          <w:szCs w:val="24"/>
+        </w:rPr>
+        <w:t>"FTCEnd"</w:t>
+      </w:r>
+      <w:r>
+        <w:rPr>
+          <w:rFonts w:ascii="Consolas" w:hAnsi="Consolas" w:cs="Consolas"/>
+          <w:color w:val="000000"/>
+          <w:kern w:val="0"/>
+          <w:sz w:val="24"/>
+          <w:szCs w:val="24"/>
+        </w:rPr>
+        <w:t xml:space="preserve">, ip + </w:t>
+      </w:r>
+      <w:r>
+        <w:rPr>
+          <w:rFonts w:ascii="Consolas" w:hAnsi="Consolas" w:cs="Consolas"/>
+          <w:color w:val="2A00FF"/>
+          <w:kern w:val="0"/>
+          <w:sz w:val="24"/>
+          <w:szCs w:val="24"/>
+        </w:rPr>
+        <w:t>" "</w:t>
+      </w:r>
+      <w:r>
+        <w:rPr>
+          <w:rFonts w:ascii="Consolas" w:hAnsi="Consolas" w:cs="Consolas"/>
+          <w:color w:val="000000"/>
+          <w:kern w:val="0"/>
+          <w:sz w:val="24"/>
+          <w:szCs w:val="24"/>
+        </w:rPr>
+        <w:t xml:space="preserve"> + jsonString);</w:t>
       </w:r>
     </w:p>
     <w:p>
@@ -1821,7 +3525,7 @@
       </w:pPr>
       <w:r>
         <w:rPr>
-          <w:rFonts w:ascii="Consolas" w:hAnsi="Consolas" w:cs="Consolas"/>
+          <w:rFonts w:ascii="Consolas" w:hAnsi="Consolas" w:cs="Consolas" w:hint="eastAsia"/>
           <w:color w:val="000000"/>
           <w:kern w:val="0"/>
           <w:sz w:val="24"/>
@@ -1831,7 +3535,7 @@
       </w:r>
       <w:r>
         <w:rPr>
-          <w:rFonts w:ascii="Consolas" w:hAnsi="Consolas" w:cs="Consolas"/>
+          <w:rFonts w:ascii="Consolas" w:hAnsi="Consolas" w:cs="Consolas" w:hint="eastAsia"/>
           <w:color w:val="000000"/>
           <w:kern w:val="0"/>
           <w:sz w:val="24"/>
@@ -1841,13 +3545,24 @@
       </w:r>
       <w:r>
         <w:rPr>
-          <w:rFonts w:ascii="Consolas" w:hAnsi="Consolas" w:cs="Consolas"/>
-          <w:color w:val="646464"/>
-          <w:kern w:val="0"/>
-          <w:sz w:val="24"/>
-          <w:szCs w:val="24"/>
-        </w:rPr>
-        <w:t>@Override</w:t>
+          <w:rFonts w:ascii="Consolas" w:hAnsi="Consolas" w:cs="Consolas" w:hint="eastAsia"/>
+          <w:color w:val="000000"/>
+          <w:kern w:val="0"/>
+          <w:sz w:val="24"/>
+          <w:szCs w:val="24"/>
+        </w:rPr>
+        <w:tab/>
+        <w:t>//</w:t>
+      </w:r>
+      <w:r>
+        <w:rPr>
+          <w:rFonts w:ascii="Consolas" w:hAnsi="Consolas" w:cs="Consolas" w:hint="eastAsia"/>
+          <w:color w:val="000000"/>
+          <w:kern w:val="0"/>
+          <w:sz w:val="24"/>
+          <w:szCs w:val="24"/>
+        </w:rPr>
+        <w:t>需要自行关闭</w:t>
       </w:r>
     </w:p>
     <w:p>
@@ -1858,6 +3573,7 @@
         <w:jc w:val="left"/>
         <w:rPr>
           <w:rFonts w:ascii="Consolas" w:hAnsi="Consolas" w:cs="Consolas"/>
+          <w:color w:val="FF0000"/>
           <w:kern w:val="0"/>
           <w:sz w:val="24"/>
           <w:szCs w:val="24"/>
@@ -1886,68 +3602,13 @@
       <w:r>
         <w:rPr>
           <w:rFonts w:ascii="Consolas" w:hAnsi="Consolas" w:cs="Consolas"/>
-          <w:b/>
-          <w:bCs/>
-          <w:color w:val="7F0055"/>
-          <w:kern w:val="0"/>
-          <w:sz w:val="24"/>
-          <w:szCs w:val="24"/>
-        </w:rPr>
-        <w:t>public</w:t>
-      </w:r>
-      <w:r>
-        <w:rPr>
-          <w:rFonts w:ascii="Consolas" w:hAnsi="Consolas" w:cs="Consolas"/>
-          <w:color w:val="000000"/>
-          <w:kern w:val="0"/>
-          <w:sz w:val="24"/>
-          <w:szCs w:val="24"/>
-        </w:rPr>
-        <w:t xml:space="preserve"> </w:t>
-      </w:r>
-      <w:r>
-        <w:rPr>
-          <w:rFonts w:ascii="Consolas" w:hAnsi="Consolas" w:cs="Consolas"/>
-          <w:b/>
-          <w:bCs/>
-          <w:color w:val="7F0055"/>
-          <w:kern w:val="0"/>
-          <w:sz w:val="24"/>
-          <w:szCs w:val="24"/>
-        </w:rPr>
-        <w:t>void</w:t>
-      </w:r>
-      <w:r>
-        <w:rPr>
-          <w:rFonts w:ascii="Consolas" w:hAnsi="Consolas" w:cs="Consolas"/>
-          <w:color w:val="000000"/>
-          <w:kern w:val="0"/>
-          <w:sz w:val="24"/>
-          <w:szCs w:val="24"/>
-        </w:rPr>
-        <w:t xml:space="preserve"> isSmallMTU(</w:t>
-      </w:r>
-      <w:r>
-        <w:rPr>
-          <w:rFonts w:ascii="Consolas" w:hAnsi="Consolas" w:cs="Consolas"/>
-          <w:b/>
-          <w:bCs/>
-          <w:color w:val="7F0055"/>
-          <w:kern w:val="0"/>
-          <w:sz w:val="24"/>
-          <w:szCs w:val="24"/>
-        </w:rPr>
-        <w:t>int</w:t>
-      </w:r>
-      <w:r>
-        <w:rPr>
-          <w:rFonts w:ascii="Consolas" w:hAnsi="Consolas" w:cs="Consolas"/>
-          <w:color w:val="000000"/>
-          <w:kern w:val="0"/>
-          <w:sz w:val="24"/>
-          <w:szCs w:val="24"/>
-        </w:rPr>
-        <w:t xml:space="preserve"> MTU) {</w:t>
+          <w:color w:val="FF0000"/>
+          <w:kern w:val="0"/>
+          <w:sz w:val="24"/>
+          <w:szCs w:val="24"/>
+        </w:rPr>
+        <w:tab/>
+        <w:t>elapi.stopEasyLink();</w:t>
       </w:r>
     </w:p>
     <w:p>
@@ -1992,22 +3653,41 @@
         <w:adjustRightInd w:val="0"/>
         <w:jc w:val="left"/>
         <w:rPr>
-          <w:rFonts w:ascii="微软雅黑" w:eastAsia="微软雅黑" w:hAnsi="微软雅黑" w:cs="Consolas" w:hint="eastAsia"/>
-          <w:color w:val="000000"/>
-          <w:kern w:val="0"/>
-          <w:sz w:val="24"/>
-          <w:szCs w:val="24"/>
-        </w:rPr>
-      </w:pPr>
-      <w:r>
-        <w:rPr>
-          <w:rFonts w:ascii="Consolas" w:hAnsi="Consolas" w:cs="Consolas"/>
-          <w:color w:val="000000"/>
-          <w:kern w:val="0"/>
-          <w:sz w:val="24"/>
-          <w:szCs w:val="24"/>
-        </w:rPr>
-        <w:t>};</w:t>
+          <w:rFonts w:ascii="Consolas" w:hAnsi="Consolas" w:cs="Consolas"/>
+          <w:kern w:val="0"/>
+          <w:sz w:val="24"/>
+          <w:szCs w:val="24"/>
+        </w:rPr>
+      </w:pPr>
+      <w:r>
+        <w:rPr>
+          <w:rFonts w:ascii="Consolas" w:hAnsi="Consolas" w:cs="Consolas"/>
+          <w:color w:val="000000"/>
+          <w:kern w:val="0"/>
+          <w:sz w:val="24"/>
+          <w:szCs w:val="24"/>
+        </w:rPr>
+        <w:tab/>
+      </w:r>
+      <w:r>
+        <w:rPr>
+          <w:rFonts w:ascii="Consolas" w:hAnsi="Consolas" w:cs="Consolas"/>
+          <w:color w:val="000000"/>
+          <w:kern w:val="0"/>
+          <w:sz w:val="24"/>
+          <w:szCs w:val="24"/>
+        </w:rPr>
+        <w:tab/>
+      </w:r>
+      <w:r>
+        <w:rPr>
+          <w:rFonts w:ascii="Consolas" w:hAnsi="Consolas" w:cs="Consolas"/>
+          <w:color w:val="646464"/>
+          <w:kern w:val="0"/>
+          <w:sz w:val="24"/>
+          <w:szCs w:val="24"/>
+        </w:rPr>
+        <w:t>@Override</w:t>
       </w:r>
     </w:p>
     <w:p>
@@ -2017,213 +3697,586 @@
         <w:adjustRightInd w:val="0"/>
         <w:jc w:val="left"/>
         <w:rPr>
+          <w:rFonts w:ascii="Consolas" w:hAnsi="Consolas" w:cs="Consolas"/>
+          <w:kern w:val="0"/>
+          <w:sz w:val="24"/>
+          <w:szCs w:val="24"/>
+        </w:rPr>
+      </w:pPr>
+      <w:r>
+        <w:rPr>
+          <w:rFonts w:ascii="Consolas" w:hAnsi="Consolas" w:cs="Consolas"/>
+          <w:color w:val="000000"/>
+          <w:kern w:val="0"/>
+          <w:sz w:val="24"/>
+          <w:szCs w:val="24"/>
+        </w:rPr>
+        <w:tab/>
+      </w:r>
+      <w:r>
+        <w:rPr>
+          <w:rFonts w:ascii="Consolas" w:hAnsi="Consolas" w:cs="Consolas"/>
+          <w:color w:val="000000"/>
+          <w:kern w:val="0"/>
+          <w:sz w:val="24"/>
+          <w:szCs w:val="24"/>
+        </w:rPr>
+        <w:tab/>
+      </w:r>
+      <w:r>
+        <w:rPr>
+          <w:rFonts w:ascii="Consolas" w:hAnsi="Consolas" w:cs="Consolas"/>
+          <w:b/>
+          <w:bCs/>
+          <w:color w:val="7F0055"/>
+          <w:kern w:val="0"/>
+          <w:sz w:val="24"/>
+          <w:szCs w:val="24"/>
+        </w:rPr>
+        <w:t>public</w:t>
+      </w:r>
+      <w:r>
+        <w:rPr>
+          <w:rFonts w:ascii="Consolas" w:hAnsi="Consolas" w:cs="Consolas"/>
+          <w:color w:val="000000"/>
+          <w:kern w:val="0"/>
+          <w:sz w:val="24"/>
+          <w:szCs w:val="24"/>
+        </w:rPr>
+        <w:t xml:space="preserve"> </w:t>
+      </w:r>
+      <w:r>
+        <w:rPr>
+          <w:rFonts w:ascii="Consolas" w:hAnsi="Consolas" w:cs="Consolas"/>
+          <w:b/>
+          <w:bCs/>
+          <w:color w:val="7F0055"/>
+          <w:kern w:val="0"/>
+          <w:sz w:val="24"/>
+          <w:szCs w:val="24"/>
+        </w:rPr>
+        <w:t>void</w:t>
+      </w:r>
+      <w:r>
+        <w:rPr>
+          <w:rFonts w:ascii="Consolas" w:hAnsi="Consolas" w:cs="Consolas"/>
+          <w:color w:val="000000"/>
+          <w:kern w:val="0"/>
+          <w:sz w:val="24"/>
+          <w:szCs w:val="24"/>
+        </w:rPr>
+        <w:t xml:space="preserve"> isSmallMTU(</w:t>
+      </w:r>
+      <w:r>
+        <w:rPr>
+          <w:rFonts w:ascii="Consolas" w:hAnsi="Consolas" w:cs="Consolas"/>
+          <w:b/>
+          <w:bCs/>
+          <w:color w:val="7F0055"/>
+          <w:kern w:val="0"/>
+          <w:sz w:val="24"/>
+          <w:szCs w:val="24"/>
+        </w:rPr>
+        <w:t>int</w:t>
+      </w:r>
+      <w:r>
+        <w:rPr>
+          <w:rFonts w:ascii="Consolas" w:hAnsi="Consolas" w:cs="Consolas"/>
+          <w:color w:val="000000"/>
+          <w:kern w:val="0"/>
+          <w:sz w:val="24"/>
+          <w:szCs w:val="24"/>
+        </w:rPr>
+        <w:t xml:space="preserve"> MTU) {</w:t>
+      </w:r>
+    </w:p>
+    <w:p>
+      <w:pPr>
+        <w:autoSpaceDE w:val="0"/>
+        <w:autoSpaceDN w:val="0"/>
+        <w:adjustRightInd w:val="0"/>
+        <w:jc w:val="left"/>
+        <w:rPr>
+          <w:rFonts w:ascii="Consolas" w:hAnsi="Consolas" w:cs="Consolas"/>
+          <w:kern w:val="0"/>
+          <w:sz w:val="24"/>
+          <w:szCs w:val="24"/>
+        </w:rPr>
+      </w:pPr>
+      <w:r>
+        <w:rPr>
+          <w:rFonts w:ascii="Consolas" w:hAnsi="Consolas" w:cs="Consolas"/>
+          <w:color w:val="000000"/>
+          <w:kern w:val="0"/>
+          <w:sz w:val="24"/>
+          <w:szCs w:val="24"/>
+        </w:rPr>
+        <w:tab/>
+      </w:r>
+      <w:r>
+        <w:rPr>
+          <w:rFonts w:ascii="Consolas" w:hAnsi="Consolas" w:cs="Consolas"/>
+          <w:color w:val="000000"/>
+          <w:kern w:val="0"/>
+          <w:sz w:val="24"/>
+          <w:szCs w:val="24"/>
+        </w:rPr>
+        <w:tab/>
+        <w:t>}</w:t>
+      </w:r>
+    </w:p>
+    <w:p>
+      <w:pPr>
+        <w:rPr>
+          <w:rFonts w:ascii="微软雅黑" w:eastAsia="微软雅黑" w:hAnsi="微软雅黑"/>
+        </w:rPr>
+      </w:pPr>
+      <w:r>
+        <w:rPr>
+          <w:rFonts w:ascii="Consolas" w:hAnsi="Consolas" w:cs="Consolas"/>
+          <w:color w:val="000000"/>
+          <w:kern w:val="0"/>
+          <w:sz w:val="24"/>
+          <w:szCs w:val="24"/>
+        </w:rPr>
+        <w:tab/>
+        <w:t>});</w:t>
+      </w:r>
+    </w:p>
+    <w:p>
+      <w:pPr>
+        <w:rPr>
+          <w:rFonts w:ascii="微软雅黑" w:eastAsia="微软雅黑" w:hAnsi="微软雅黑"/>
+        </w:rPr>
+      </w:pPr>
+    </w:p>
+    <w:p>
+      <w:pPr>
+        <w:pStyle w:val="2"/>
+        <w:numPr>
+          <w:ilvl w:val="1"/>
+          <w:numId w:val="1"/>
+        </w:numPr>
+        <w:rPr>
+          <w:rFonts w:ascii="微软雅黑" w:hAnsi="微软雅黑"/>
+        </w:rPr>
+      </w:pPr>
+      <w:bookmarkStart w:id="9" w:name="_Toc423343846"/>
+      <w:r>
+        <w:rPr>
+          <w:rFonts w:ascii="微软雅黑" w:hAnsi="微软雅黑" w:hint="eastAsia"/>
+        </w:rPr>
+        <w:lastRenderedPageBreak/>
+        <w:t>关闭EasyLink</w:t>
+      </w:r>
+      <w:r>
+        <w:rPr>
+          <w:rFonts w:ascii="微软雅黑" w:hAnsi="微软雅黑" w:hint="eastAsia"/>
+        </w:rPr>
+        <w:t> &lt;</w:t>
+      </w:r>
+      <w:r>
+        <w:rPr>
+          <w:rFonts w:ascii="Consolas" w:hAnsi="Consolas" w:cs="Consolas"/>
+          <w:color w:val="000000"/>
+          <w:kern w:val="0"/>
+          <w:sz w:val="24"/>
+          <w:szCs w:val="24"/>
+        </w:rPr>
+        <w:t xml:space="preserve"> stopEasyLink</w:t>
+      </w:r>
+      <w:r>
+        <w:rPr>
+          <w:rFonts w:ascii="微软雅黑" w:hAnsi="微软雅黑" w:hint="eastAsia"/>
+        </w:rPr>
+        <w:t>&gt;</w:t>
+      </w:r>
+      <w:bookmarkEnd w:id="9"/>
+    </w:p>
+    <w:p>
+      <w:pPr>
+        <w:pStyle w:val="3"/>
+        <w:numPr>
+          <w:ilvl w:val="2"/>
+          <w:numId w:val="1"/>
+        </w:numPr>
+      </w:pPr>
+      <w:bookmarkStart w:id="10" w:name="_Toc423343847"/>
+      <w:r>
+        <w:rPr>
+          <w:rFonts w:hint="eastAsia"/>
+        </w:rPr>
+        <w:t>接口描述</w:t>
+      </w:r>
+      <w:bookmarkEnd w:id="10"/>
+    </w:p>
+    <w:p>
+      <w:pPr>
+        <w:ind w:firstLine="420"/>
+        <w:rPr>
+          <w:rFonts w:ascii="微软雅黑" w:eastAsia="微软雅黑" w:hAnsi="微软雅黑"/>
+        </w:rPr>
+      </w:pPr>
+      <w:r>
+        <w:rPr>
           <w:rFonts w:ascii="微软雅黑" w:eastAsia="微软雅黑" w:hAnsi="微软雅黑" w:hint="eastAsia"/>
         </w:rPr>
-      </w:pPr>
-    </w:p>
-    <w:p>
-      <w:pPr>
-        <w:pStyle w:val="1"/>
+        <w:t>关闭EasyLink，因为EasyLink是广播发包模式，所以长时间不关会导致网络阻塞。</w:t>
+      </w:r>
+    </w:p>
+    <w:p>
+      <w:pPr>
+        <w:pStyle w:val="3"/>
         <w:numPr>
-          <w:ilvl w:val="0"/>
-          <w:numId w:val="2"/>
+          <w:ilvl w:val="2"/>
+          <w:numId w:val="1"/>
         </w:numPr>
       </w:pPr>
-      <w:bookmarkStart w:id="4" w:name="_Toc419481235"/>
+      <w:bookmarkStart w:id="11" w:name="_Toc423343848"/>
       <w:r>
         <w:rPr>
           <w:rFonts w:hint="eastAsia"/>
         </w:rPr>
-        <w:lastRenderedPageBreak/>
-        <w:t>EasyLink</w:t>
-      </w:r>
+        <w:t>接口</w:t>
+      </w:r>
+      <w:bookmarkEnd w:id="11"/>
+    </w:p>
+    <w:p>
+      <w:pPr>
+        <w:rPr>
+          <w:rFonts w:ascii="微软雅黑" w:eastAsia="微软雅黑" w:hAnsi="微软雅黑"/>
+        </w:rPr>
+      </w:pPr>
+      <w:r>
+        <w:rPr>
+          <w:rFonts w:ascii="Consolas" w:hAnsi="Consolas" w:cs="Consolas"/>
+          <w:b/>
+          <w:bCs/>
+          <w:color w:val="7F0055"/>
+          <w:kern w:val="0"/>
+          <w:sz w:val="24"/>
+          <w:szCs w:val="24"/>
+        </w:rPr>
+        <w:t>public</w:t>
+      </w:r>
+      <w:r>
+        <w:rPr>
+          <w:rFonts w:ascii="Consolas" w:hAnsi="Consolas" w:cs="Consolas"/>
+          <w:color w:val="000000"/>
+          <w:kern w:val="0"/>
+          <w:sz w:val="24"/>
+          <w:szCs w:val="24"/>
+        </w:rPr>
+        <w:t xml:space="preserve"> </w:t>
+      </w:r>
+      <w:r>
+        <w:rPr>
+          <w:rFonts w:ascii="Consolas" w:hAnsi="Consolas" w:cs="Consolas"/>
+          <w:b/>
+          <w:bCs/>
+          <w:color w:val="7F0055"/>
+          <w:kern w:val="0"/>
+          <w:sz w:val="24"/>
+          <w:szCs w:val="24"/>
+        </w:rPr>
+        <w:t>void</w:t>
+      </w:r>
+      <w:r>
+        <w:rPr>
+          <w:rFonts w:ascii="Consolas" w:hAnsi="Consolas" w:cs="Consolas"/>
+          <w:color w:val="000000"/>
+          <w:kern w:val="0"/>
+          <w:sz w:val="24"/>
+          <w:szCs w:val="24"/>
+        </w:rPr>
+        <w:t xml:space="preserve"> stopEasyLink()</w:t>
+      </w:r>
+    </w:p>
+    <w:p>
+      <w:pPr>
+        <w:pStyle w:val="3"/>
+        <w:numPr>
+          <w:ilvl w:val="2"/>
+          <w:numId w:val="1"/>
+        </w:numPr>
+      </w:pPr>
+      <w:bookmarkStart w:id="12" w:name="_Toc423343849"/>
       <w:r>
         <w:rPr>
           <w:rFonts w:hint="eastAsia"/>
         </w:rPr>
-        <w:t>流程</w:t>
-      </w:r>
-      <w:bookmarkEnd w:id="4"/>
+        <w:t>调用方式</w:t>
+      </w:r>
+      <w:bookmarkEnd w:id="12"/>
+    </w:p>
+    <w:p>
+      <w:pPr>
+        <w:rPr>
+          <w:rFonts w:ascii="Consolas" w:hAnsi="Consolas" w:cs="Consolas"/>
+          <w:color w:val="000000"/>
+          <w:kern w:val="0"/>
+          <w:sz w:val="24"/>
+          <w:szCs w:val="24"/>
+        </w:rPr>
+      </w:pPr>
+      <w:r>
+        <w:rPr>
+          <w:rFonts w:ascii="Consolas" w:hAnsi="Consolas" w:cs="Consolas"/>
+          <w:color w:val="0000C0"/>
+          <w:kern w:val="0"/>
+          <w:sz w:val="24"/>
+          <w:szCs w:val="24"/>
+        </w:rPr>
+        <w:t>elapi</w:t>
+      </w:r>
+      <w:r>
+        <w:rPr>
+          <w:rFonts w:ascii="Consolas" w:hAnsi="Consolas" w:cs="Consolas"/>
+          <w:color w:val="000000"/>
+          <w:kern w:val="0"/>
+          <w:sz w:val="24"/>
+          <w:szCs w:val="24"/>
+        </w:rPr>
+        <w:t>.stopEasyLink();</w:t>
+      </w:r>
+    </w:p>
+    <w:p>
+      <w:pPr>
+        <w:rPr>
+          <w:rFonts w:ascii="微软雅黑" w:eastAsia="微软雅黑" w:hAnsi="微软雅黑"/>
+        </w:rPr>
+      </w:pPr>
+    </w:p>
+    <w:p>
+      <w:pPr>
+        <w:pStyle w:val="2"/>
+        <w:numPr>
+          <w:ilvl w:val="1"/>
+          <w:numId w:val="1"/>
+        </w:numPr>
+        <w:rPr>
+          <w:rFonts w:ascii="微软雅黑" w:hAnsi="微软雅黑"/>
+        </w:rPr>
+      </w:pPr>
+      <w:bookmarkStart w:id="13" w:name="_Toc423343850"/>
+      <w:r>
+        <w:rPr>
+          <w:rFonts w:ascii="微软雅黑" w:hAnsi="微软雅黑" w:hint="eastAsia"/>
+        </w:rPr>
+        <w:t>关闭</w:t>
+      </w:r>
+      <w:r>
+        <w:rPr>
+          <w:rFonts w:ascii="微软雅黑" w:hAnsi="微软雅黑" w:hint="eastAsia"/>
+        </w:rPr>
+        <w:t>FTC &lt;</w:t>
+      </w:r>
+      <w:r>
+        <w:rPr>
+          <w:rFonts w:ascii="Consolas" w:hAnsi="Consolas" w:cs="Consolas"/>
+          <w:color w:val="000000"/>
+          <w:kern w:val="0"/>
+          <w:sz w:val="24"/>
+          <w:szCs w:val="24"/>
+        </w:rPr>
+        <w:t xml:space="preserve"> </w:t>
+      </w:r>
+      <w:r>
+        <w:rPr>
+          <w:rFonts w:ascii="Consolas" w:hAnsi="Consolas" w:cs="Consolas"/>
+          <w:color w:val="000000"/>
+          <w:kern w:val="0"/>
+          <w:sz w:val="24"/>
+          <w:szCs w:val="24"/>
+        </w:rPr>
+        <w:t>stopFTC</w:t>
+      </w:r>
+      <w:r>
+        <w:rPr>
+          <w:rFonts w:ascii="微软雅黑" w:hAnsi="微软雅黑" w:hint="eastAsia"/>
+        </w:rPr>
+        <w:t xml:space="preserve"> </w:t>
+      </w:r>
+      <w:r>
+        <w:rPr>
+          <w:rFonts w:ascii="微软雅黑" w:hAnsi="微软雅黑" w:hint="eastAsia"/>
+        </w:rPr>
+        <w:t>&gt;</w:t>
+      </w:r>
+      <w:bookmarkEnd w:id="13"/>
+    </w:p>
+    <w:p>
+      <w:pPr>
+        <w:pStyle w:val="3"/>
+        <w:numPr>
+          <w:ilvl w:val="2"/>
+          <w:numId w:val="1"/>
+        </w:numPr>
+      </w:pPr>
+      <w:bookmarkStart w:id="14" w:name="_Toc423343851"/>
+      <w:r>
+        <w:rPr>
+          <w:rFonts w:hint="eastAsia"/>
+        </w:rPr>
+        <w:t>接口描述</w:t>
+      </w:r>
+      <w:bookmarkEnd w:id="14"/>
     </w:p>
     <w:p>
       <w:pPr>
         <w:ind w:firstLine="420"/>
         <w:rPr>
+          <w:rFonts w:ascii="微软雅黑" w:eastAsia="微软雅黑" w:hAnsi="微软雅黑"/>
+        </w:rPr>
+      </w:pPr>
+      <w:r>
+        <w:rPr>
           <w:rFonts w:ascii="微软雅黑" w:eastAsia="微软雅黑" w:hAnsi="微软雅黑" w:hint="eastAsia"/>
         </w:rPr>
+        <w:t>关闭FTC的端口，此功能不能在一收到模块反馈信息时候就关，否是模块会因为网络提早断开而报错重启。</w:t>
+      </w:r>
+    </w:p>
+    <w:p>
+      <w:pPr>
+        <w:ind w:firstLine="420"/>
+        <w:rPr>
+          <w:rFonts w:ascii="微软雅黑" w:eastAsia="微软雅黑" w:hAnsi="微软雅黑"/>
+        </w:rPr>
       </w:pPr>
       <w:r>
         <w:rPr>
           <w:rFonts w:ascii="微软雅黑" w:eastAsia="微软雅黑" w:hAnsi="微软雅黑" w:hint="eastAsia"/>
         </w:rPr>
-        <w:t>请参考</w:t>
-      </w:r>
-      <w:r>
-        <w:rPr>
-          <w:rFonts w:ascii="微软雅黑" w:eastAsia="微软雅黑" w:hAnsi="微软雅黑"/>
-        </w:rPr>
-        <w:t>http://api.easylink.io/wiki/doku.php?id=quickstart</w:t>
-      </w:r>
-    </w:p>
-    <w:p>
-      <w:pPr>
-        <w:rPr>
-          <w:rFonts w:ascii="微软雅黑" w:eastAsia="微软雅黑" w:hAnsi="微软雅黑" w:hint="eastAsia"/>
-          <w:color w:val="FF0000"/>
-        </w:rPr>
-      </w:pPr>
-      <w:r>
-        <w:rPr>
-          <w:rFonts w:ascii="微软雅黑" w:eastAsia="微软雅黑" w:hAnsi="微软雅黑" w:hint="eastAsia"/>
-        </w:rPr>
-        <w:tab/>
-      </w:r>
-      <w:r>
-        <w:rPr>
-          <w:rFonts w:ascii="微软雅黑" w:eastAsia="微软雅黑" w:hAnsi="微软雅黑" w:hint="eastAsia"/>
-          <w:color w:val="FF0000"/>
-        </w:rPr>
-        <w:t>注：</w:t>
-      </w:r>
-    </w:p>
-    <w:p>
-      <w:pPr>
-        <w:pStyle w:val="a6"/>
+        <w:t>可以在前端接收到接口的反馈或者处理完成后调用。</w:t>
+      </w:r>
+    </w:p>
+    <w:p>
+      <w:pPr>
+        <w:pStyle w:val="3"/>
         <w:numPr>
-          <w:ilvl w:val="0"/>
-          <w:numId w:val="3"/>
+          <w:ilvl w:val="2"/>
+          <w:numId w:val="1"/>
         </w:numPr>
-        <w:ind w:firstLineChars="0"/>
-        <w:rPr>
-          <w:rFonts w:ascii="微软雅黑" w:eastAsia="微软雅黑" w:hAnsi="微软雅黑" w:hint="eastAsia"/>
-        </w:rPr>
-      </w:pPr>
-      <w:r>
-        <w:rPr>
-          <w:rFonts w:ascii="微软雅黑" w:eastAsia="微软雅黑" w:hAnsi="微软雅黑" w:hint="eastAsia"/>
-        </w:rPr>
-        <w:t>上接口说明1.1的接口调用，可以获取设备的ip，</w:t>
-      </w:r>
-    </w:p>
-    <w:p>
-      <w:pPr>
-        <w:pStyle w:val="a6"/>
+      </w:pPr>
+      <w:bookmarkStart w:id="15" w:name="_Toc423343852"/>
+      <w:r>
+        <w:rPr>
+          <w:rFonts w:hint="eastAsia"/>
+        </w:rPr>
+        <w:t>接口</w:t>
+      </w:r>
+      <w:bookmarkEnd w:id="15"/>
+    </w:p>
+    <w:p>
+      <w:pPr>
+        <w:autoSpaceDE w:val="0"/>
+        <w:autoSpaceDN w:val="0"/>
+        <w:adjustRightInd w:val="0"/>
+        <w:jc w:val="left"/>
+        <w:rPr>
+          <w:rFonts w:ascii="Consolas" w:hAnsi="Consolas" w:cs="Consolas"/>
+          <w:color w:val="000000"/>
+          <w:kern w:val="0"/>
+          <w:sz w:val="24"/>
+          <w:szCs w:val="24"/>
+        </w:rPr>
+      </w:pPr>
+      <w:r>
+        <w:rPr>
+          <w:rFonts w:ascii="Consolas" w:hAnsi="Consolas" w:cs="Consolas"/>
+          <w:b/>
+          <w:bCs/>
+          <w:color w:val="7F0055"/>
+          <w:kern w:val="0"/>
+          <w:sz w:val="24"/>
+          <w:szCs w:val="24"/>
+        </w:rPr>
+        <w:t>public</w:t>
+      </w:r>
+      <w:r>
+        <w:rPr>
+          <w:rFonts w:ascii="Consolas" w:hAnsi="Consolas" w:cs="Consolas"/>
+          <w:color w:val="000000"/>
+          <w:kern w:val="0"/>
+          <w:sz w:val="24"/>
+          <w:szCs w:val="24"/>
+        </w:rPr>
+        <w:t xml:space="preserve"> </w:t>
+      </w:r>
+      <w:r>
+        <w:rPr>
+          <w:rFonts w:ascii="Consolas" w:hAnsi="Consolas" w:cs="Consolas"/>
+          <w:b/>
+          <w:bCs/>
+          <w:color w:val="7F0055"/>
+          <w:kern w:val="0"/>
+          <w:sz w:val="24"/>
+          <w:szCs w:val="24"/>
+        </w:rPr>
+        <w:t>void</w:t>
+      </w:r>
+      <w:r>
+        <w:rPr>
+          <w:rFonts w:ascii="Consolas" w:hAnsi="Consolas" w:cs="Consolas"/>
+          <w:color w:val="000000"/>
+          <w:kern w:val="0"/>
+          <w:sz w:val="24"/>
+          <w:szCs w:val="24"/>
+        </w:rPr>
+        <w:t xml:space="preserve"> stopFTC()</w:t>
+      </w:r>
+    </w:p>
+    <w:p>
+      <w:pPr>
+        <w:pStyle w:val="3"/>
         <w:numPr>
-          <w:ilvl w:val="0"/>
-          <w:numId w:val="3"/>
+          <w:ilvl w:val="2"/>
+          <w:numId w:val="1"/>
         </w:numPr>
-        <w:ind w:firstLineChars="0"/>
-        <w:rPr>
-          <w:rFonts w:ascii="微软雅黑" w:eastAsia="微软雅黑" w:hAnsi="微软雅黑" w:hint="eastAsia"/>
-        </w:rPr>
-      </w:pPr>
-      <w:r>
-        <w:rPr>
-          <w:rFonts w:ascii="微软雅黑" w:eastAsia="微软雅黑" w:hAnsi="微软雅黑" w:hint="eastAsia"/>
-        </w:rPr>
-        <w:t>在收到设备传来的设备信息（json格式</w:t>
-      </w:r>
-      <w:r>
-        <w:rPr>
-          <w:rFonts w:ascii="微软雅黑" w:eastAsia="微软雅黑" w:hAnsi="微软雅黑" w:hint="eastAsia"/>
-        </w:rPr>
-        <w:t>）</w:t>
-      </w:r>
-      <w:r>
-        <w:rPr>
-          <w:rFonts w:ascii="微软雅黑" w:eastAsia="微软雅黑" w:hAnsi="微软雅黑" w:hint="eastAsia"/>
-        </w:rPr>
-        <w:t>后，发送空</w:t>
-      </w:r>
-      <w:r>
-        <w:rPr>
-          <w:rFonts w:ascii="微软雅黑" w:eastAsia="微软雅黑" w:hAnsi="微软雅黑" w:hint="eastAsia"/>
-        </w:rPr>
-        <w:t>json(</w:t>
-      </w:r>
-      <w:r>
-        <w:rPr>
-          <w:rFonts w:ascii="微软雅黑" w:eastAsia="微软雅黑" w:hAnsi="微软雅黑"/>
-          <w:color w:val="FF0000"/>
-        </w:rPr>
-        <w:t>“</w:t>
-      </w:r>
-      <w:r>
-        <w:rPr>
-          <w:rFonts w:ascii="微软雅黑" w:eastAsia="微软雅黑" w:hAnsi="微软雅黑" w:hint="eastAsia"/>
-          <w:color w:val="FF0000"/>
-        </w:rPr>
-        <w:t>{}</w:t>
-      </w:r>
-      <w:r>
-        <w:rPr>
-          <w:rFonts w:ascii="微软雅黑" w:eastAsia="微软雅黑" w:hAnsi="微软雅黑"/>
-          <w:color w:val="FF0000"/>
-        </w:rPr>
-        <w:t>”</w:t>
-      </w:r>
-      <w:r>
-        <w:rPr>
-          <w:rFonts w:ascii="微软雅黑" w:eastAsia="微软雅黑" w:hAnsi="微软雅黑" w:hint="eastAsia"/>
-        </w:rPr>
-        <w:t>)</w:t>
-      </w:r>
-      <w:r>
-        <w:rPr>
-          <w:rFonts w:ascii="微软雅黑" w:eastAsia="微软雅黑" w:hAnsi="微软雅黑" w:hint="eastAsia"/>
-        </w:rPr>
-        <w:t>给设备，让设备重启</w:t>
-      </w:r>
-    </w:p>
-    <w:p>
-      <w:pPr>
-        <w:pStyle w:val="a6"/>
-        <w:numPr>
-          <w:ilvl w:val="0"/>
-          <w:numId w:val="3"/>
-        </w:numPr>
-        <w:ind w:firstLineChars="0"/>
-        <w:rPr>
-          <w:rFonts w:ascii="微软雅黑" w:eastAsia="微软雅黑" w:hAnsi="微软雅黑" w:hint="eastAsia"/>
-        </w:rPr>
-      </w:pPr>
-      <w:r>
-        <w:rPr>
-          <w:rFonts w:ascii="微软雅黑" w:eastAsia="微软雅黑" w:hAnsi="微软雅黑" w:hint="eastAsia"/>
-        </w:rPr>
-        <w:t>然后</w:t>
-      </w:r>
-      <w:r>
-        <w:rPr>
-          <w:rFonts w:ascii="微软雅黑" w:eastAsia="微软雅黑" w:hAnsi="微软雅黑" w:hint="eastAsia"/>
-        </w:rPr>
-        <w:t>从</w:t>
-      </w:r>
-      <w:r>
-        <w:rPr>
-          <w:rFonts w:ascii="微软雅黑" w:eastAsia="微软雅黑" w:hAnsi="微软雅黑" w:hint="eastAsia"/>
-        </w:rPr>
-        <w:t>wiki中的“</w:t>
-      </w:r>
-      <w:r>
-        <w:rPr>
-          <w:rFonts w:ascii="微软雅黑" w:eastAsia="微软雅黑" w:hAnsi="微软雅黑"/>
-        </w:rPr>
-        <w:t>步骤二、APP向Device发送激活请求“</w:t>
-      </w:r>
-      <w:r>
-        <w:rPr>
-          <w:rFonts w:ascii="微软雅黑" w:eastAsia="微软雅黑" w:hAnsi="微软雅黑"/>
-        </w:rPr>
-        <w:t>开始进行设备注册和绑定</w:t>
-      </w:r>
-    </w:p>
-    <w:p>
-      <w:pPr>
-        <w:rPr>
-          <w:rFonts w:ascii="微软雅黑" w:eastAsia="微软雅黑" w:hAnsi="微软雅黑"/>
-        </w:rPr>
-      </w:pPr>
+      </w:pPr>
+      <w:bookmarkStart w:id="16" w:name="_Toc423343853"/>
+      <w:r>
+        <w:rPr>
+          <w:rFonts w:hint="eastAsia"/>
+        </w:rPr>
+        <w:t>调用方式</w:t>
+      </w:r>
+      <w:bookmarkEnd w:id="16"/>
+    </w:p>
+    <w:p>
+      <w:pPr>
+        <w:autoSpaceDE w:val="0"/>
+        <w:autoSpaceDN w:val="0"/>
+        <w:adjustRightInd w:val="0"/>
+        <w:jc w:val="left"/>
+        <w:rPr>
+          <w:rFonts w:ascii="Consolas" w:eastAsia="微软雅黑" w:hAnsi="Consolas" w:cs="Consolas"/>
+          <w:color w:val="000000"/>
+          <w:kern w:val="0"/>
+          <w:sz w:val="24"/>
+          <w:szCs w:val="24"/>
+        </w:rPr>
+      </w:pPr>
+      <w:r>
+        <w:rPr>
+          <w:rFonts w:ascii="Consolas" w:hAnsi="Consolas" w:cs="Consolas"/>
+          <w:color w:val="0000C0"/>
+          <w:kern w:val="0"/>
+          <w:sz w:val="24"/>
+          <w:szCs w:val="24"/>
+        </w:rPr>
+        <w:t>elapi</w:t>
+      </w:r>
+      <w:r>
+        <w:rPr>
+          <w:rFonts w:ascii="Consolas" w:hAnsi="Consolas" w:cs="Consolas"/>
+          <w:color w:val="000000"/>
+          <w:kern w:val="0"/>
+          <w:sz w:val="24"/>
+          <w:szCs w:val="24"/>
+        </w:rPr>
+        <w:t>.stopEasyLink();</w:t>
+      </w:r>
     </w:p>
     <w:sectPr>
       <w:pgSz w:w="11906" w:h="16838"/>
@@ -2235,99 +4288,51 @@
 </w:document>
 </file>
 
+<file path=word/endnotes.xml><?xml version="1.0" encoding="utf-8"?>
+<w:endnotes xmlns:ve="http://schemas.openxmlformats.org/markup-compatibility/2006" xmlns:o="urn:schemas-microsoft-com:office:office" xmlns:r="http://schemas.openxmlformats.org/officeDocument/2006/relationships" xmlns:m="http://schemas.openxmlformats.org/officeDocument/2006/math" xmlns:v="urn:schemas-microsoft-com:vml" xmlns:wp="http://schemas.openxmlformats.org/drawingml/2006/wordprocessingDrawing" xmlns:w10="urn:schemas-microsoft-com:office:word" xmlns:w="http://schemas.openxmlformats.org/wordprocessingml/2006/main" xmlns:wne="http://schemas.microsoft.com/office/word/2006/wordml">
+  <w:endnote w:type="separator" w:id="0">
+    <w:p>
+      <w:r>
+        <w:separator/>
+      </w:r>
+    </w:p>
+  </w:endnote>
+  <w:endnote w:type="continuationSeparator" w:id="1">
+    <w:p>
+      <w:r>
+        <w:continuationSeparator/>
+      </w:r>
+    </w:p>
+  </w:endnote>
+</w:endnotes>
+</file>
+
+<file path=word/footnotes.xml><?xml version="1.0" encoding="utf-8"?>
+<w:footnotes xmlns:ve="http://schemas.openxmlformats.org/markup-compatibility/2006" xmlns:o="urn:schemas-microsoft-com:office:office" xmlns:r="http://schemas.openxmlformats.org/officeDocument/2006/relationships" xmlns:m="http://schemas.openxmlformats.org/officeDocument/2006/math" xmlns:v="urn:schemas-microsoft-com:vml" xmlns:wp="http://schemas.openxmlformats.org/drawingml/2006/wordprocessingDrawing" xmlns:w10="urn:schemas-microsoft-com:office:word" xmlns:w="http://schemas.openxmlformats.org/wordprocessingml/2006/main" xmlns:wne="http://schemas.microsoft.com/office/word/2006/wordml">
+  <w:footnote w:type="separator" w:id="0">
+    <w:p>
+      <w:r>
+        <w:separator/>
+      </w:r>
+    </w:p>
+  </w:footnote>
+  <w:footnote w:type="continuationSeparator" w:id="1">
+    <w:p>
+      <w:r>
+        <w:continuationSeparator/>
+      </w:r>
+    </w:p>
+  </w:footnote>
+</w:footnotes>
+</file>
+
 <file path=word/numbering.xml><?xml version="1.0" encoding="utf-8"?>
 <w:numbering xmlns:ve="http://schemas.openxmlformats.org/markup-compatibility/2006" xmlns:o="urn:schemas-microsoft-com:office:office" xmlns:r="http://schemas.openxmlformats.org/officeDocument/2006/relationships" xmlns:m="http://schemas.openxmlformats.org/officeDocument/2006/math" xmlns:v="urn:schemas-microsoft-com:vml" xmlns:wp="http://schemas.openxmlformats.org/drawingml/2006/wordprocessingDrawing" xmlns:w10="urn:schemas-microsoft-com:office:word" xmlns:w="http://schemas.openxmlformats.org/wordprocessingml/2006/main" xmlns:wne="http://schemas.microsoft.com/office/word/2006/wordml">
   <w:abstractNum w:abstractNumId="0">
-    <w:nsid w:val="53AE7798"/>
-    <w:multiLevelType w:val="multilevel"/>
-    <w:tmpl w:val="0409001F"/>
-    <w:lvl w:ilvl="0">
-      <w:start w:val="1"/>
-      <w:numFmt w:val="decimal"/>
-      <w:lvlText w:val="%1."/>
-      <w:lvlJc w:val="left"/>
-      <w:pPr>
-        <w:ind w:left="425" w:hanging="425"/>
-      </w:pPr>
-    </w:lvl>
-    <w:lvl w:ilvl="1">
-      <w:start w:val="1"/>
-      <w:numFmt w:val="decimal"/>
-      <w:lvlText w:val="%1.%2."/>
-      <w:lvlJc w:val="left"/>
-      <w:pPr>
-        <w:ind w:left="567" w:hanging="567"/>
-      </w:pPr>
-    </w:lvl>
-    <w:lvl w:ilvl="2">
-      <w:start w:val="1"/>
-      <w:numFmt w:val="decimal"/>
-      <w:lvlText w:val="%1.%2.%3."/>
-      <w:lvlJc w:val="left"/>
-      <w:pPr>
-        <w:ind w:left="709" w:hanging="709"/>
-      </w:pPr>
-    </w:lvl>
-    <w:lvl w:ilvl="3">
-      <w:start w:val="1"/>
-      <w:numFmt w:val="decimal"/>
-      <w:lvlText w:val="%1.%2.%3.%4."/>
-      <w:lvlJc w:val="left"/>
-      <w:pPr>
-        <w:ind w:left="851" w:hanging="851"/>
-      </w:pPr>
-    </w:lvl>
-    <w:lvl w:ilvl="4">
-      <w:start w:val="1"/>
-      <w:numFmt w:val="decimal"/>
-      <w:lvlText w:val="%1.%2.%3.%4.%5."/>
-      <w:lvlJc w:val="left"/>
-      <w:pPr>
-        <w:ind w:left="992" w:hanging="992"/>
-      </w:pPr>
-    </w:lvl>
-    <w:lvl w:ilvl="5">
-      <w:start w:val="1"/>
-      <w:numFmt w:val="decimal"/>
-      <w:lvlText w:val="%1.%2.%3.%4.%5.%6."/>
-      <w:lvlJc w:val="left"/>
-      <w:pPr>
-        <w:ind w:left="1134" w:hanging="1134"/>
-      </w:pPr>
-    </w:lvl>
-    <w:lvl w:ilvl="6">
-      <w:start w:val="1"/>
-      <w:numFmt w:val="decimal"/>
-      <w:lvlText w:val="%1.%2.%3.%4.%5.%6.%7."/>
-      <w:lvlJc w:val="left"/>
-      <w:pPr>
-        <w:ind w:left="1276" w:hanging="1276"/>
-      </w:pPr>
-    </w:lvl>
-    <w:lvl w:ilvl="7">
-      <w:start w:val="1"/>
-      <w:numFmt w:val="decimal"/>
-      <w:lvlText w:val="%1.%2.%3.%4.%5.%6.%7.%8."/>
-      <w:lvlJc w:val="left"/>
-      <w:pPr>
-        <w:ind w:left="1418" w:hanging="1418"/>
-      </w:pPr>
-    </w:lvl>
-    <w:lvl w:ilvl="8">
-      <w:start w:val="1"/>
-      <w:numFmt w:val="decimal"/>
-      <w:lvlText w:val="%1.%2.%3.%4.%5.%6.%7.%8.%9."/>
-      <w:lvlJc w:val="left"/>
-      <w:pPr>
-        <w:ind w:left="1559" w:hanging="1559"/>
-      </w:pPr>
-    </w:lvl>
-  </w:abstractNum>
-  <w:abstractNum w:abstractNumId="1">
-    <w:nsid w:val="53BC1155"/>
+    <w:nsid w:val="3945494E"/>
     <w:multiLevelType w:val="hybridMultilevel"/>
-    <w:tmpl w:val="BFE8B8E2"/>
-    <w:lvl w:ilvl="0" w:tplc="05EEB956">
+    <w:tmpl w:val="4E965D44"/>
+    <w:lvl w:ilvl="0" w:tplc="F5FC73F0">
       <w:start w:val="1"/>
       <w:numFmt w:val="decimal"/>
       <w:lvlText w:val="%1、"/>
@@ -2412,7 +4417,182 @@
       </w:pPr>
     </w:lvl>
   </w:abstractNum>
+  <w:abstractNum w:abstractNumId="1">
+    <w:nsid w:val="53AE7798"/>
+    <w:multiLevelType w:val="multilevel"/>
+    <w:tmpl w:val="0409001F"/>
+    <w:lvl w:ilvl="0">
+      <w:start w:val="1"/>
+      <w:numFmt w:val="decimal"/>
+      <w:lvlText w:val="%1."/>
+      <w:lvlJc w:val="left"/>
+      <w:pPr>
+        <w:ind w:left="425" w:hanging="425"/>
+      </w:pPr>
+    </w:lvl>
+    <w:lvl w:ilvl="1">
+      <w:start w:val="1"/>
+      <w:numFmt w:val="decimal"/>
+      <w:lvlText w:val="%1.%2."/>
+      <w:lvlJc w:val="left"/>
+      <w:pPr>
+        <w:ind w:left="567" w:hanging="567"/>
+      </w:pPr>
+    </w:lvl>
+    <w:lvl w:ilvl="2">
+      <w:start w:val="1"/>
+      <w:numFmt w:val="decimal"/>
+      <w:lvlText w:val="%1.%2.%3."/>
+      <w:lvlJc w:val="left"/>
+      <w:pPr>
+        <w:ind w:left="709" w:hanging="709"/>
+      </w:pPr>
+    </w:lvl>
+    <w:lvl w:ilvl="3">
+      <w:start w:val="1"/>
+      <w:numFmt w:val="decimal"/>
+      <w:lvlText w:val="%1.%2.%3.%4."/>
+      <w:lvlJc w:val="left"/>
+      <w:pPr>
+        <w:ind w:left="851" w:hanging="851"/>
+      </w:pPr>
+    </w:lvl>
+    <w:lvl w:ilvl="4">
+      <w:start w:val="1"/>
+      <w:numFmt w:val="decimal"/>
+      <w:lvlText w:val="%1.%2.%3.%4.%5."/>
+      <w:lvlJc w:val="left"/>
+      <w:pPr>
+        <w:ind w:left="992" w:hanging="992"/>
+      </w:pPr>
+    </w:lvl>
+    <w:lvl w:ilvl="5">
+      <w:start w:val="1"/>
+      <w:numFmt w:val="decimal"/>
+      <w:lvlText w:val="%1.%2.%3.%4.%5.%6."/>
+      <w:lvlJc w:val="left"/>
+      <w:pPr>
+        <w:ind w:left="1134" w:hanging="1134"/>
+      </w:pPr>
+    </w:lvl>
+    <w:lvl w:ilvl="6">
+      <w:start w:val="1"/>
+      <w:numFmt w:val="decimal"/>
+      <w:lvlText w:val="%1.%2.%3.%4.%5.%6.%7."/>
+      <w:lvlJc w:val="left"/>
+      <w:pPr>
+        <w:ind w:left="1276" w:hanging="1276"/>
+      </w:pPr>
+    </w:lvl>
+    <w:lvl w:ilvl="7">
+      <w:start w:val="1"/>
+      <w:numFmt w:val="decimal"/>
+      <w:lvlText w:val="%1.%2.%3.%4.%5.%6.%7.%8."/>
+      <w:lvlJc w:val="left"/>
+      <w:pPr>
+        <w:ind w:left="1418" w:hanging="1418"/>
+      </w:pPr>
+    </w:lvl>
+    <w:lvl w:ilvl="8">
+      <w:start w:val="1"/>
+      <w:numFmt w:val="decimal"/>
+      <w:lvlText w:val="%1.%2.%3.%4.%5.%6.%7.%8.%9."/>
+      <w:lvlJc w:val="left"/>
+      <w:pPr>
+        <w:ind w:left="1559" w:hanging="1559"/>
+      </w:pPr>
+    </w:lvl>
+  </w:abstractNum>
   <w:abstractNum w:abstractNumId="2">
+    <w:nsid w:val="53BC1155"/>
+    <w:multiLevelType w:val="hybridMultilevel"/>
+    <w:tmpl w:val="BFE8B8E2"/>
+    <w:lvl w:ilvl="0" w:tplc="05EEB956">
+      <w:start w:val="1"/>
+      <w:numFmt w:val="decimal"/>
+      <w:lvlText w:val="%1、"/>
+      <w:lvlJc w:val="left"/>
+      <w:pPr>
+        <w:ind w:left="780" w:hanging="360"/>
+      </w:pPr>
+      <w:rPr>
+        <w:rFonts w:hint="default"/>
+      </w:rPr>
+    </w:lvl>
+    <w:lvl w:ilvl="1" w:tplc="04090019" w:tentative="1">
+      <w:start w:val="1"/>
+      <w:numFmt w:val="lowerLetter"/>
+      <w:lvlText w:val="%2)"/>
+      <w:lvlJc w:val="left"/>
+      <w:pPr>
+        <w:ind w:left="1260" w:hanging="420"/>
+      </w:pPr>
+    </w:lvl>
+    <w:lvl w:ilvl="2" w:tplc="0409001B" w:tentative="1">
+      <w:start w:val="1"/>
+      <w:numFmt w:val="lowerRoman"/>
+      <w:lvlText w:val="%3."/>
+      <w:lvlJc w:val="right"/>
+      <w:pPr>
+        <w:ind w:left="1680" w:hanging="420"/>
+      </w:pPr>
+    </w:lvl>
+    <w:lvl w:ilvl="3" w:tplc="0409000F" w:tentative="1">
+      <w:start w:val="1"/>
+      <w:numFmt w:val="decimal"/>
+      <w:lvlText w:val="%4."/>
+      <w:lvlJc w:val="left"/>
+      <w:pPr>
+        <w:ind w:left="2100" w:hanging="420"/>
+      </w:pPr>
+    </w:lvl>
+    <w:lvl w:ilvl="4" w:tplc="04090019" w:tentative="1">
+      <w:start w:val="1"/>
+      <w:numFmt w:val="lowerLetter"/>
+      <w:lvlText w:val="%5)"/>
+      <w:lvlJc w:val="left"/>
+      <w:pPr>
+        <w:ind w:left="2520" w:hanging="420"/>
+      </w:pPr>
+    </w:lvl>
+    <w:lvl w:ilvl="5" w:tplc="0409001B" w:tentative="1">
+      <w:start w:val="1"/>
+      <w:numFmt w:val="lowerRoman"/>
+      <w:lvlText w:val="%6."/>
+      <w:lvlJc w:val="right"/>
+      <w:pPr>
+        <w:ind w:left="2940" w:hanging="420"/>
+      </w:pPr>
+    </w:lvl>
+    <w:lvl w:ilvl="6" w:tplc="0409000F" w:tentative="1">
+      <w:start w:val="1"/>
+      <w:numFmt w:val="decimal"/>
+      <w:lvlText w:val="%7."/>
+      <w:lvlJc w:val="left"/>
+      <w:pPr>
+        <w:ind w:left="3360" w:hanging="420"/>
+      </w:pPr>
+    </w:lvl>
+    <w:lvl w:ilvl="7" w:tplc="04090019" w:tentative="1">
+      <w:start w:val="1"/>
+      <w:numFmt w:val="lowerLetter"/>
+      <w:lvlText w:val="%8)"/>
+      <w:lvlJc w:val="left"/>
+      <w:pPr>
+        <w:ind w:left="3780" w:hanging="420"/>
+      </w:pPr>
+    </w:lvl>
+    <w:lvl w:ilvl="8" w:tplc="0409001B" w:tentative="1">
+      <w:start w:val="1"/>
+      <w:numFmt w:val="lowerRoman"/>
+      <w:lvlText w:val="%9."/>
+      <w:lvlJc w:val="right"/>
+      <w:pPr>
+        <w:ind w:left="4200" w:hanging="420"/>
+      </w:pPr>
+    </w:lvl>
+  </w:abstractNum>
+  <w:abstractNum w:abstractNumId="3">
     <w:nsid w:val="5C1F4F27"/>
     <w:multiLevelType w:val="multilevel"/>
     <w:tmpl w:val="0409001F"/>
@@ -2498,14 +4678,109 @@
       </w:pPr>
     </w:lvl>
   </w:abstractNum>
+  <w:abstractNum w:abstractNumId="4">
+    <w:nsid w:val="66907FEC"/>
+    <w:multiLevelType w:val="hybridMultilevel"/>
+    <w:tmpl w:val="2E96B096"/>
+    <w:lvl w:ilvl="0" w:tplc="15E8AD34">
+      <w:start w:val="1"/>
+      <w:numFmt w:val="decimal"/>
+      <w:lvlText w:val="%1、"/>
+      <w:lvlJc w:val="left"/>
+      <w:pPr>
+        <w:ind w:left="780" w:hanging="360"/>
+      </w:pPr>
+      <w:rPr>
+        <w:rFonts w:hint="default"/>
+      </w:rPr>
+    </w:lvl>
+    <w:lvl w:ilvl="1" w:tplc="04090019" w:tentative="1">
+      <w:start w:val="1"/>
+      <w:numFmt w:val="lowerLetter"/>
+      <w:lvlText w:val="%2)"/>
+      <w:lvlJc w:val="left"/>
+      <w:pPr>
+        <w:ind w:left="1260" w:hanging="420"/>
+      </w:pPr>
+    </w:lvl>
+    <w:lvl w:ilvl="2" w:tplc="0409001B" w:tentative="1">
+      <w:start w:val="1"/>
+      <w:numFmt w:val="lowerRoman"/>
+      <w:lvlText w:val="%3."/>
+      <w:lvlJc w:val="right"/>
+      <w:pPr>
+        <w:ind w:left="1680" w:hanging="420"/>
+      </w:pPr>
+    </w:lvl>
+    <w:lvl w:ilvl="3" w:tplc="0409000F" w:tentative="1">
+      <w:start w:val="1"/>
+      <w:numFmt w:val="decimal"/>
+      <w:lvlText w:val="%4."/>
+      <w:lvlJc w:val="left"/>
+      <w:pPr>
+        <w:ind w:left="2100" w:hanging="420"/>
+      </w:pPr>
+    </w:lvl>
+    <w:lvl w:ilvl="4" w:tplc="04090019" w:tentative="1">
+      <w:start w:val="1"/>
+      <w:numFmt w:val="lowerLetter"/>
+      <w:lvlText w:val="%5)"/>
+      <w:lvlJc w:val="left"/>
+      <w:pPr>
+        <w:ind w:left="2520" w:hanging="420"/>
+      </w:pPr>
+    </w:lvl>
+    <w:lvl w:ilvl="5" w:tplc="0409001B" w:tentative="1">
+      <w:start w:val="1"/>
+      <w:numFmt w:val="lowerRoman"/>
+      <w:lvlText w:val="%6."/>
+      <w:lvlJc w:val="right"/>
+      <w:pPr>
+        <w:ind w:left="2940" w:hanging="420"/>
+      </w:pPr>
+    </w:lvl>
+    <w:lvl w:ilvl="6" w:tplc="0409000F" w:tentative="1">
+      <w:start w:val="1"/>
+      <w:numFmt w:val="decimal"/>
+      <w:lvlText w:val="%7."/>
+      <w:lvlJc w:val="left"/>
+      <w:pPr>
+        <w:ind w:left="3360" w:hanging="420"/>
+      </w:pPr>
+    </w:lvl>
+    <w:lvl w:ilvl="7" w:tplc="04090019" w:tentative="1">
+      <w:start w:val="1"/>
+      <w:numFmt w:val="lowerLetter"/>
+      <w:lvlText w:val="%8)"/>
+      <w:lvlJc w:val="left"/>
+      <w:pPr>
+        <w:ind w:left="3780" w:hanging="420"/>
+      </w:pPr>
+    </w:lvl>
+    <w:lvl w:ilvl="8" w:tplc="0409001B" w:tentative="1">
+      <w:start w:val="1"/>
+      <w:numFmt w:val="lowerRoman"/>
+      <w:lvlText w:val="%9."/>
+      <w:lvlJc w:val="right"/>
+      <w:pPr>
+        <w:ind w:left="4200" w:hanging="420"/>
+      </w:pPr>
+    </w:lvl>
+  </w:abstractNum>
   <w:num w:numId="1">
+    <w:abstractNumId w:val="3"/>
+  </w:num>
+  <w:num w:numId="2">
+    <w:abstractNumId w:val="1"/>
+  </w:num>
+  <w:num w:numId="3">
     <w:abstractNumId w:val="2"/>
   </w:num>
-  <w:num w:numId="2">
+  <w:num w:numId="4">
     <w:abstractNumId w:val="0"/>
   </w:num>
-  <w:num w:numId="3">
-    <w:abstractNumId w:val="1"/>
+  <w:num w:numId="5">
+    <w:abstractNumId w:val="4"/>
   </w:num>
 </w:numbering>
 </file>
@@ -3004,6 +5279,75 @@
       <w:szCs w:val="28"/>
     </w:rPr>
   </w:style>
+  <w:style w:type="paragraph" w:styleId="a7">
+    <w:name w:val="header"/>
+    <w:basedOn w:val="a"/>
+    <w:link w:val="Char1"/>
+    <w:uiPriority w:val="99"/>
+    <w:semiHidden/>
+    <w:unhideWhenUsed/>
+    <w:rsid w:val="00076EEB"/>
+    <w:pPr>
+      <w:pBdr>
+        <w:bottom w:val="single" w:sz="6" w:space="1" w:color="auto"/>
+      </w:pBdr>
+      <w:tabs>
+        <w:tab w:val="center" w:pos="4153"/>
+        <w:tab w:val="right" w:pos="8306"/>
+      </w:tabs>
+      <w:snapToGrid w:val="0"/>
+      <w:jc w:val="center"/>
+    </w:pPr>
+    <w:rPr>
+      <w:sz w:val="18"/>
+      <w:szCs w:val="18"/>
+    </w:rPr>
+  </w:style>
+  <w:style w:type="character" w:customStyle="1" w:styleId="Char1">
+    <w:name w:val="页眉 Char"/>
+    <w:basedOn w:val="a0"/>
+    <w:link w:val="a7"/>
+    <w:uiPriority w:val="99"/>
+    <w:semiHidden/>
+    <w:rsid w:val="00076EEB"/>
+    <w:rPr>
+      <w:sz w:val="18"/>
+      <w:szCs w:val="18"/>
+    </w:rPr>
+  </w:style>
+  <w:style w:type="paragraph" w:styleId="a8">
+    <w:name w:val="footer"/>
+    <w:basedOn w:val="a"/>
+    <w:link w:val="Char2"/>
+    <w:uiPriority w:val="99"/>
+    <w:semiHidden/>
+    <w:unhideWhenUsed/>
+    <w:rsid w:val="00076EEB"/>
+    <w:pPr>
+      <w:tabs>
+        <w:tab w:val="center" w:pos="4153"/>
+        <w:tab w:val="right" w:pos="8306"/>
+      </w:tabs>
+      <w:snapToGrid w:val="0"/>
+      <w:jc w:val="left"/>
+    </w:pPr>
+    <w:rPr>
+      <w:sz w:val="18"/>
+      <w:szCs w:val="18"/>
+    </w:rPr>
+  </w:style>
+  <w:style w:type="character" w:customStyle="1" w:styleId="Char2">
+    <w:name w:val="页脚 Char"/>
+    <w:basedOn w:val="a0"/>
+    <w:link w:val="a8"/>
+    <w:uiPriority w:val="99"/>
+    <w:semiHidden/>
+    <w:rsid w:val="00076EEB"/>
+    <w:rPr>
+      <w:sz w:val="18"/>
+      <w:szCs w:val="18"/>
+    </w:rPr>
+  </w:style>
 </w:styles>
 </file>
 

</xml_diff>